<commit_message>
lab 4 - some changes added. added also some content for further labs
</commit_message>
<xml_diff>
--- a/Labs/lab-4/homework/L03-Shell-1.docx
+++ b/Labs/lab-4/homework/L03-Shell-1.docx
@@ -1,46 +1,39 @@
 
 <file path=word/document.xml><?xml version="1.0" encoding="utf-8"?>
-<w:document xmlns:wpc="http://schemas.microsoft.com/office/word/2010/wordprocessingCanvas" xmlns:mc="http://schemas.openxmlformats.org/markup-compatibility/2006" xmlns:o="urn:schemas-microsoft-com:office:office" xmlns:r="http://schemas.openxmlformats.org/officeDocument/2006/relationships" xmlns:m="http://schemas.openxmlformats.org/officeDocument/2006/math" xmlns:v="urn:schemas-microsoft-com:vml" xmlns:wp14="http://schemas.microsoft.com/office/word/2010/wordprocessingDrawing" xmlns:wp="http://schemas.openxmlformats.org/drawingml/2006/wordprocessingDrawing" xmlns:w10="urn:schemas-microsoft-com:office:word" xmlns:w="http://schemas.openxmlformats.org/wordprocessingml/2006/main" xmlns:w14="http://schemas.microsoft.com/office/word/2010/wordml" xmlns:w15="http://schemas.microsoft.com/office/word/2012/wordml" xmlns:wpg="http://schemas.microsoft.com/office/word/2010/wordprocessingGroup" xmlns:wpi="http://schemas.microsoft.com/office/word/2010/wordprocessingInk" xmlns:wne="http://schemas.microsoft.com/office/word/2006/wordml" xmlns:wps="http://schemas.microsoft.com/office/word/2010/wordprocessingShape" xmlns:w16se="http://schemas.microsoft.com/office/word/2015/wordml/symex" xmlns:w16cid="http://schemas.microsoft.com/office/word/2016/wordml/cid" xmlns:w16="http://schemas.microsoft.com/office/word/2018/wordml" xmlns:w16cex="http://schemas.microsoft.com/office/word/2018/wordml/cex" xmlns:w16sdtdh="http://schemas.microsoft.com/office/word/2020/wordml/sdtdatahash" xmlns:w16sdtfl="http://schemas.microsoft.com/office/word/2024/wordml/sdtformatlock" mc:Ignorable="w14 w15 wp14 w16se w16cid w16 w16cex w16sdtdh w16sdtfl">
+<w:document xmlns:wpc="http://schemas.microsoft.com/office/word/2010/wordprocessingCanvas" xmlns:cx="http://schemas.microsoft.com/office/drawing/2014/chartex" xmlns:cx1="http://schemas.microsoft.com/office/drawing/2015/9/8/chartex" xmlns:cx2="http://schemas.microsoft.com/office/drawing/2015/10/21/chartex" xmlns:cx3="http://schemas.microsoft.com/office/drawing/2016/5/9/chartex" xmlns:cx4="http://schemas.microsoft.com/office/drawing/2016/5/10/chartex" xmlns:cx5="http://schemas.microsoft.com/office/drawing/2016/5/11/chartex" xmlns:cx6="http://schemas.microsoft.com/office/drawing/2016/5/12/chartex" xmlns:cx7="http://schemas.microsoft.com/office/drawing/2016/5/13/chartex" xmlns:cx8="http://schemas.microsoft.com/office/drawing/2016/5/14/chartex" xmlns:mc="http://schemas.openxmlformats.org/markup-compatibility/2006" xmlns:aink="http://schemas.microsoft.com/office/drawing/2016/ink" xmlns:am3d="http://schemas.microsoft.com/office/drawing/2017/model3d" xmlns:o="urn:schemas-microsoft-com:office:office" xmlns:oel="http://schemas.microsoft.com/office/2019/extlst" xmlns:r="http://schemas.openxmlformats.org/officeDocument/2006/relationships" xmlns:m="http://schemas.openxmlformats.org/officeDocument/2006/math" xmlns:v="urn:schemas-microsoft-com:vml" xmlns:wp14="http://schemas.microsoft.com/office/word/2010/wordprocessingDrawing" xmlns:wp="http://schemas.openxmlformats.org/drawingml/2006/wordprocessingDrawing" xmlns:w10="urn:schemas-microsoft-com:office:word" xmlns:w="http://schemas.openxmlformats.org/wordprocessingml/2006/main" xmlns:w14="http://schemas.microsoft.com/office/word/2010/wordml" xmlns:w15="http://schemas.microsoft.com/office/word/2012/wordml" xmlns:w16cex="http://schemas.microsoft.com/office/word/2018/wordml/cex" xmlns:w16cid="http://schemas.microsoft.com/office/word/2016/wordml/cid" xmlns:w16="http://schemas.microsoft.com/office/word/2018/wordml" xmlns:w16sdtdh="http://schemas.microsoft.com/office/word/2020/wordml/sdtdatahash" xmlns:w16se="http://schemas.microsoft.com/office/word/2015/wordml/symex" xmlns:wpg="http://schemas.microsoft.com/office/word/2010/wordprocessingGroup" xmlns:wpi="http://schemas.microsoft.com/office/word/2010/wordprocessingInk" xmlns:wne="http://schemas.microsoft.com/office/word/2006/wordml" xmlns:wps="http://schemas.microsoft.com/office/word/2010/wordprocessingShape" mc:Ignorable="w14 w15 w16se w16cid w16 w16cex w16sdtdh wp14">
   <w:body>
-    <w:p xmlns:wp14="http://schemas.microsoft.com/office/word/2010/wordml" wp14:paraId="2C078E63" wp14:textId="1F12EF60">
+    <w:p>
       <w:pPr>
         <w:pStyle w:val="Heading1"/>
       </w:pPr>
       <w:r>
-        <w:rPr/>
         <w:t>L03-Shell-1</w:t>
       </w:r>
     </w:p>
     <w:p>
       <w:pPr>
-        <w:spacing w:before="0" w:beforeAutospacing="off" w:after="0" w:afterAutospacing="off"/>
+        <w:spacing w:after="0"/>
       </w:pPr>
       <w:r>
         <w:rPr>
-          <w:rFonts w:ascii="Trebuchet MS" w:hAnsi="Trebuchet MS" w:eastAsia="Trebuchet MS" w:cs="Trebuchet MS"/>
-          <w:b w:val="1"/>
-          <w:bCs w:val="1"/>
-          <w:i w:val="0"/>
-          <w:iCs w:val="0"/>
-          <w:noProof w:val="0"/>
+          <w:rFonts w:ascii="Trebuchet MS" w:eastAsia="Trebuchet MS" w:hAnsi="Trebuchet MS" w:cs="Trebuchet MS"/>
+          <w:b/>
+          <w:bCs/>
           <w:color w:val="E66826"/>
           <w:sz w:val="21"/>
           <w:szCs w:val="21"/>
-          <w:lang w:val="en-US"/>
         </w:rPr>
         <w:t>Deadline week 5</w:t>
       </w:r>
     </w:p>
     <w:p>
       <w:pPr>
-        <w:pStyle w:val="Normal"/>
         <w:shd w:val="clear" w:color="auto" w:fill="FFFFFF" w:themeFill="background1"/>
-        <w:spacing w:before="0" w:beforeAutospacing="off" w:after="0" w:afterAutospacing="off"/>
+        <w:spacing w:after="0"/>
       </w:pPr>
     </w:p>
     <w:tbl>
       <w:tblPr>
-        <w:tblStyle w:val="TableNormal"/>
         <w:tblW w:w="0" w:type="auto"/>
         <w:tblLayout w:type="fixed"/>
         <w:tblLook w:val="06A0" w:firstRow="1" w:lastRow="0" w:firstColumn="1" w:lastColumn="0" w:noHBand="1" w:noVBand="1"/>
@@ -57,10 +50,10 @@
           <w:tcPr>
             <w:tcW w:w="588" w:type="dxa"/>
             <w:tcBorders>
-              <w:top w:val="single" w:color="6D6D6D" w:sz="6"/>
-              <w:left w:val="single" w:color="6D6D6D" w:sz="6"/>
-              <w:bottom w:val="single" w:color="000000" w:themeColor="text1" w:sz="6"/>
-              <w:right w:val="single" w:color="000000" w:themeColor="text1" w:sz="6"/>
+              <w:top w:val="single" w:sz="6" w:space="0" w:color="6D6D6D"/>
+              <w:left w:val="single" w:sz="6" w:space="0" w:color="6D6D6D"/>
+              <w:bottom w:val="single" w:sz="6" w:space="0" w:color="000000" w:themeColor="text1"/>
+              <w:right w:val="single" w:sz="6" w:space="0" w:color="000000" w:themeColor="text1"/>
             </w:tcBorders>
             <w:shd w:val="clear" w:color="auto" w:fill="8AC627"/>
             <w:tcMar>
@@ -73,16 +66,14 @@
           </w:tcPr>
           <w:p>
             <w:pPr>
-              <w:spacing w:before="0" w:beforeAutospacing="off" w:after="0" w:afterAutospacing="off"/>
+              <w:spacing w:after="0"/>
               <w:jc w:val="center"/>
             </w:pPr>
             <w:r>
               <w:rPr>
-                <w:rFonts w:ascii="Trebuchet MS" w:hAnsi="Trebuchet MS" w:eastAsia="Trebuchet MS" w:cs="Trebuchet MS"/>
-                <w:b w:val="1"/>
-                <w:bCs w:val="1"/>
-                <w:i w:val="0"/>
-                <w:iCs w:val="0"/>
+                <w:rFonts w:ascii="Trebuchet MS" w:eastAsia="Trebuchet MS" w:hAnsi="Trebuchet MS" w:cs="Trebuchet MS"/>
+                <w:b/>
+                <w:bCs/>
                 <w:color w:val="191C1F"/>
                 <w:sz w:val="18"/>
                 <w:szCs w:val="18"/>
@@ -95,10 +86,10 @@
           <w:tcPr>
             <w:tcW w:w="7995" w:type="dxa"/>
             <w:tcBorders>
-              <w:top w:val="single" w:color="6D6D6D" w:sz="6"/>
-              <w:left w:val="single" w:color="000000" w:themeColor="text1" w:sz="6"/>
-              <w:bottom w:val="single" w:color="000000" w:themeColor="text1" w:sz="6"/>
-              <w:right w:val="single" w:color="6D6D6D" w:sz="6"/>
+              <w:top w:val="single" w:sz="6" w:space="0" w:color="6D6D6D"/>
+              <w:left w:val="single" w:sz="6" w:space="0" w:color="000000" w:themeColor="text1"/>
+              <w:bottom w:val="single" w:sz="6" w:space="0" w:color="000000" w:themeColor="text1"/>
+              <w:right w:val="single" w:sz="6" w:space="0" w:color="6D6D6D"/>
             </w:tcBorders>
             <w:shd w:val="clear" w:color="auto" w:fill="8AC627"/>
             <w:tcMar>
@@ -111,16 +102,14 @@
           </w:tcPr>
           <w:p>
             <w:pPr>
-              <w:spacing w:before="0" w:beforeAutospacing="off" w:after="0" w:afterAutospacing="off"/>
+              <w:spacing w:after="0"/>
               <w:jc w:val="center"/>
             </w:pPr>
             <w:r>
               <w:rPr>
-                <w:rFonts w:ascii="Trebuchet MS" w:hAnsi="Trebuchet MS" w:eastAsia="Trebuchet MS" w:cs="Trebuchet MS"/>
-                <w:b w:val="1"/>
-                <w:bCs w:val="1"/>
-                <w:i w:val="0"/>
-                <w:iCs w:val="0"/>
+                <w:rFonts w:ascii="Trebuchet MS" w:eastAsia="Trebuchet MS" w:hAnsi="Trebuchet MS" w:cs="Trebuchet MS"/>
+                <w:b/>
+                <w:bCs/>
                 <w:color w:val="191C1F"/>
                 <w:sz w:val="18"/>
                 <w:szCs w:val="18"/>
@@ -138,32 +127,28 @@
           <w:tcPr>
             <w:tcW w:w="588" w:type="dxa"/>
             <w:tcBorders>
-              <w:top w:val="single" w:color="000000" w:themeColor="text1" w:sz="6"/>
-              <w:left w:val="single" w:color="6D6D6D" w:sz="6"/>
-              <w:bottom w:val="single" w:color="000000" w:themeColor="text1" w:sz="6"/>
-              <w:right w:val="single" w:color="000000" w:themeColor="text1" w:sz="6"/>
-            </w:tcBorders>
-            <w:shd w:val="clear" w:color="auto" w:fill="FFFFFF" w:themeFill="background1"/>
-            <w:tcMar>
-              <w:top w:w="60" w:type="dxa"/>
-              <w:left w:w="60" w:type="dxa"/>
-              <w:bottom w:w="60" w:type="dxa"/>
-              <w:right w:w="60" w:type="dxa"/>
-            </w:tcMar>
-            <w:vAlign w:val="center"/>
-          </w:tcPr>
-          <w:p>
-            <w:pPr>
-              <w:spacing w:before="0" w:beforeAutospacing="off" w:after="0" w:afterAutospacing="off"/>
+              <w:top w:val="single" w:sz="6" w:space="0" w:color="000000" w:themeColor="text1"/>
+              <w:left w:val="single" w:sz="6" w:space="0" w:color="6D6D6D"/>
+              <w:bottom w:val="single" w:sz="6" w:space="0" w:color="000000" w:themeColor="text1"/>
+              <w:right w:val="single" w:sz="6" w:space="0" w:color="000000" w:themeColor="text1"/>
+            </w:tcBorders>
+            <w:shd w:val="clear" w:color="auto" w:fill="FFFFFF" w:themeFill="background1"/>
+            <w:tcMar>
+              <w:top w:w="60" w:type="dxa"/>
+              <w:left w:w="60" w:type="dxa"/>
+              <w:bottom w:w="60" w:type="dxa"/>
+              <w:right w:w="60" w:type="dxa"/>
+            </w:tcMar>
+            <w:vAlign w:val="center"/>
+          </w:tcPr>
+          <w:p>
+            <w:pPr>
+              <w:spacing w:after="0"/>
               <w:jc w:val="center"/>
             </w:pPr>
             <w:r>
               <w:rPr>
-                <w:rFonts w:ascii="Trebuchet MS" w:hAnsi="Trebuchet MS" w:eastAsia="Trebuchet MS" w:cs="Trebuchet MS"/>
-                <w:b w:val="0"/>
-                <w:bCs w:val="0"/>
-                <w:i w:val="0"/>
-                <w:iCs w:val="0"/>
+                <w:rFonts w:ascii="Trebuchet MS" w:eastAsia="Trebuchet MS" w:hAnsi="Trebuchet MS" w:cs="Trebuchet MS"/>
                 <w:color w:val="191C1F"/>
                 <w:sz w:val="18"/>
                 <w:szCs w:val="18"/>
@@ -176,32 +161,28 @@
           <w:tcPr>
             <w:tcW w:w="7995" w:type="dxa"/>
             <w:tcBorders>
-              <w:top w:val="single" w:color="000000" w:themeColor="text1" w:sz="6"/>
-              <w:left w:val="single" w:color="000000" w:themeColor="text1" w:sz="6"/>
-              <w:bottom w:val="single" w:color="000000" w:themeColor="text1" w:sz="6"/>
-              <w:right w:val="single" w:color="6D6D6D" w:sz="6"/>
-            </w:tcBorders>
-            <w:shd w:val="clear" w:color="auto" w:fill="FFFFFF" w:themeFill="background1"/>
-            <w:tcMar>
-              <w:top w:w="60" w:type="dxa"/>
-              <w:left w:w="60" w:type="dxa"/>
-              <w:bottom w:w="60" w:type="dxa"/>
-              <w:right w:w="60" w:type="dxa"/>
-            </w:tcMar>
-            <w:vAlign w:val="center"/>
-          </w:tcPr>
-          <w:p>
-            <w:pPr>
-              <w:spacing w:before="0" w:beforeAutospacing="off" w:after="0" w:afterAutospacing="off"/>
+              <w:top w:val="single" w:sz="6" w:space="0" w:color="000000" w:themeColor="text1"/>
+              <w:left w:val="single" w:sz="6" w:space="0" w:color="000000" w:themeColor="text1"/>
+              <w:bottom w:val="single" w:sz="6" w:space="0" w:color="000000" w:themeColor="text1"/>
+              <w:right w:val="single" w:sz="6" w:space="0" w:color="6D6D6D"/>
+            </w:tcBorders>
+            <w:shd w:val="clear" w:color="auto" w:fill="FFFFFF" w:themeFill="background1"/>
+            <w:tcMar>
+              <w:top w:w="60" w:type="dxa"/>
+              <w:left w:w="60" w:type="dxa"/>
+              <w:bottom w:w="60" w:type="dxa"/>
+              <w:right w:w="60" w:type="dxa"/>
+            </w:tcMar>
+            <w:vAlign w:val="center"/>
+          </w:tcPr>
+          <w:p>
+            <w:pPr>
+              <w:spacing w:after="0"/>
               <w:jc w:val="both"/>
             </w:pPr>
             <w:r>
               <w:rPr>
-                <w:rFonts w:ascii="Trebuchet MS" w:hAnsi="Trebuchet MS" w:eastAsia="Trebuchet MS" w:cs="Trebuchet MS"/>
-                <w:b w:val="0"/>
-                <w:bCs w:val="0"/>
-                <w:i w:val="0"/>
-                <w:iCs w:val="0"/>
+                <w:rFonts w:ascii="Trebuchet MS" w:eastAsia="Trebuchet MS" w:hAnsi="Trebuchet MS" w:cs="Trebuchet MS"/>
                 <w:color w:val="191C1F"/>
                 <w:sz w:val="18"/>
                 <w:szCs w:val="18"/>
@@ -219,32 +200,28 @@
           <w:tcPr>
             <w:tcW w:w="588" w:type="dxa"/>
             <w:tcBorders>
-              <w:top w:val="single" w:color="000000" w:themeColor="text1" w:sz="6"/>
-              <w:left w:val="single" w:color="6D6D6D" w:sz="6"/>
-              <w:bottom w:val="single" w:color="000000" w:themeColor="text1" w:sz="6"/>
-              <w:right w:val="single" w:color="000000" w:themeColor="text1" w:sz="6"/>
-            </w:tcBorders>
-            <w:shd w:val="clear" w:color="auto" w:fill="FFFFFF" w:themeFill="background1"/>
-            <w:tcMar>
-              <w:top w:w="60" w:type="dxa"/>
-              <w:left w:w="60" w:type="dxa"/>
-              <w:bottom w:w="60" w:type="dxa"/>
-              <w:right w:w="60" w:type="dxa"/>
-            </w:tcMar>
-            <w:vAlign w:val="center"/>
-          </w:tcPr>
-          <w:p>
-            <w:pPr>
-              <w:spacing w:before="0" w:beforeAutospacing="off" w:after="0" w:afterAutospacing="off"/>
+              <w:top w:val="single" w:sz="6" w:space="0" w:color="000000" w:themeColor="text1"/>
+              <w:left w:val="single" w:sz="6" w:space="0" w:color="6D6D6D"/>
+              <w:bottom w:val="single" w:sz="6" w:space="0" w:color="000000" w:themeColor="text1"/>
+              <w:right w:val="single" w:sz="6" w:space="0" w:color="000000" w:themeColor="text1"/>
+            </w:tcBorders>
+            <w:shd w:val="clear" w:color="auto" w:fill="FFFFFF" w:themeFill="background1"/>
+            <w:tcMar>
+              <w:top w:w="60" w:type="dxa"/>
+              <w:left w:w="60" w:type="dxa"/>
+              <w:bottom w:w="60" w:type="dxa"/>
+              <w:right w:w="60" w:type="dxa"/>
+            </w:tcMar>
+            <w:vAlign w:val="center"/>
+          </w:tcPr>
+          <w:p>
+            <w:pPr>
+              <w:spacing w:after="0"/>
               <w:jc w:val="center"/>
             </w:pPr>
             <w:r>
               <w:rPr>
-                <w:rFonts w:ascii="Trebuchet MS" w:hAnsi="Trebuchet MS" w:eastAsia="Trebuchet MS" w:cs="Trebuchet MS"/>
-                <w:b w:val="0"/>
-                <w:bCs w:val="0"/>
-                <w:i w:val="0"/>
-                <w:iCs w:val="0"/>
+                <w:rFonts w:ascii="Trebuchet MS" w:eastAsia="Trebuchet MS" w:hAnsi="Trebuchet MS" w:cs="Trebuchet MS"/>
                 <w:color w:val="191C1F"/>
                 <w:sz w:val="18"/>
                 <w:szCs w:val="18"/>
@@ -257,32 +234,28 @@
           <w:tcPr>
             <w:tcW w:w="7995" w:type="dxa"/>
             <w:tcBorders>
-              <w:top w:val="single" w:color="000000" w:themeColor="text1" w:sz="6"/>
-              <w:left w:val="single" w:color="000000" w:themeColor="text1" w:sz="6"/>
-              <w:bottom w:val="single" w:color="000000" w:themeColor="text1" w:sz="6"/>
-              <w:right w:val="single" w:color="6D6D6D" w:sz="6"/>
-            </w:tcBorders>
-            <w:shd w:val="clear" w:color="auto" w:fill="FFFFFF" w:themeFill="background1"/>
-            <w:tcMar>
-              <w:top w:w="60" w:type="dxa"/>
-              <w:left w:w="60" w:type="dxa"/>
-              <w:bottom w:w="60" w:type="dxa"/>
-              <w:right w:w="60" w:type="dxa"/>
-            </w:tcMar>
-            <w:vAlign w:val="center"/>
-          </w:tcPr>
-          <w:p>
-            <w:pPr>
-              <w:spacing w:before="0" w:beforeAutospacing="off" w:after="0" w:afterAutospacing="off"/>
+              <w:top w:val="single" w:sz="6" w:space="0" w:color="000000" w:themeColor="text1"/>
+              <w:left w:val="single" w:sz="6" w:space="0" w:color="000000" w:themeColor="text1"/>
+              <w:bottom w:val="single" w:sz="6" w:space="0" w:color="000000" w:themeColor="text1"/>
+              <w:right w:val="single" w:sz="6" w:space="0" w:color="6D6D6D"/>
+            </w:tcBorders>
+            <w:shd w:val="clear" w:color="auto" w:fill="FFFFFF" w:themeFill="background1"/>
+            <w:tcMar>
+              <w:top w:w="60" w:type="dxa"/>
+              <w:left w:w="60" w:type="dxa"/>
+              <w:bottom w:w="60" w:type="dxa"/>
+              <w:right w:w="60" w:type="dxa"/>
+            </w:tcMar>
+            <w:vAlign w:val="center"/>
+          </w:tcPr>
+          <w:p>
+            <w:pPr>
+              <w:spacing w:after="0"/>
               <w:jc w:val="both"/>
             </w:pPr>
             <w:r>
               <w:rPr>
-                <w:rFonts w:ascii="Trebuchet MS" w:hAnsi="Trebuchet MS" w:eastAsia="Trebuchet MS" w:cs="Trebuchet MS"/>
-                <w:b w:val="0"/>
-                <w:bCs w:val="0"/>
-                <w:i w:val="0"/>
-                <w:iCs w:val="0"/>
+                <w:rFonts w:ascii="Trebuchet MS" w:eastAsia="Trebuchet MS" w:hAnsi="Trebuchet MS" w:cs="Trebuchet MS"/>
                 <w:color w:val="191C1F"/>
                 <w:sz w:val="18"/>
                 <w:szCs w:val="18"/>
@@ -300,32 +273,28 @@
           <w:tcPr>
             <w:tcW w:w="588" w:type="dxa"/>
             <w:tcBorders>
-              <w:top w:val="single" w:color="000000" w:themeColor="text1" w:sz="6"/>
-              <w:left w:val="single" w:color="6D6D6D" w:sz="6"/>
-              <w:bottom w:val="single" w:color="000000" w:themeColor="text1" w:sz="6"/>
-              <w:right w:val="single" w:color="000000" w:themeColor="text1" w:sz="6"/>
-            </w:tcBorders>
-            <w:shd w:val="clear" w:color="auto" w:fill="FFFFFF" w:themeFill="background1"/>
-            <w:tcMar>
-              <w:top w:w="60" w:type="dxa"/>
-              <w:left w:w="60" w:type="dxa"/>
-              <w:bottom w:w="60" w:type="dxa"/>
-              <w:right w:w="60" w:type="dxa"/>
-            </w:tcMar>
-            <w:vAlign w:val="center"/>
-          </w:tcPr>
-          <w:p>
-            <w:pPr>
-              <w:spacing w:before="0" w:beforeAutospacing="off" w:after="0" w:afterAutospacing="off"/>
+              <w:top w:val="single" w:sz="6" w:space="0" w:color="000000" w:themeColor="text1"/>
+              <w:left w:val="single" w:sz="6" w:space="0" w:color="6D6D6D"/>
+              <w:bottom w:val="single" w:sz="6" w:space="0" w:color="000000" w:themeColor="text1"/>
+              <w:right w:val="single" w:sz="6" w:space="0" w:color="000000" w:themeColor="text1"/>
+            </w:tcBorders>
+            <w:shd w:val="clear" w:color="auto" w:fill="FFFFFF" w:themeFill="background1"/>
+            <w:tcMar>
+              <w:top w:w="60" w:type="dxa"/>
+              <w:left w:w="60" w:type="dxa"/>
+              <w:bottom w:w="60" w:type="dxa"/>
+              <w:right w:w="60" w:type="dxa"/>
+            </w:tcMar>
+            <w:vAlign w:val="center"/>
+          </w:tcPr>
+          <w:p>
+            <w:pPr>
+              <w:spacing w:after="0"/>
               <w:jc w:val="center"/>
             </w:pPr>
             <w:r>
               <w:rPr>
-                <w:rFonts w:ascii="Trebuchet MS" w:hAnsi="Trebuchet MS" w:eastAsia="Trebuchet MS" w:cs="Trebuchet MS"/>
-                <w:b w:val="0"/>
-                <w:bCs w:val="0"/>
-                <w:i w:val="0"/>
-                <w:iCs w:val="0"/>
+                <w:rFonts w:ascii="Trebuchet MS" w:eastAsia="Trebuchet MS" w:hAnsi="Trebuchet MS" w:cs="Trebuchet MS"/>
                 <w:color w:val="191C1F"/>
                 <w:sz w:val="18"/>
                 <w:szCs w:val="18"/>
@@ -338,32 +307,28 @@
           <w:tcPr>
             <w:tcW w:w="7995" w:type="dxa"/>
             <w:tcBorders>
-              <w:top w:val="single" w:color="000000" w:themeColor="text1" w:sz="6"/>
-              <w:left w:val="single" w:color="000000" w:themeColor="text1" w:sz="6"/>
-              <w:bottom w:val="single" w:color="000000" w:themeColor="text1" w:sz="6"/>
-              <w:right w:val="single" w:color="6D6D6D" w:sz="6"/>
-            </w:tcBorders>
-            <w:shd w:val="clear" w:color="auto" w:fill="FFFFFF" w:themeFill="background1"/>
-            <w:tcMar>
-              <w:top w:w="60" w:type="dxa"/>
-              <w:left w:w="60" w:type="dxa"/>
-              <w:bottom w:w="60" w:type="dxa"/>
-              <w:right w:w="60" w:type="dxa"/>
-            </w:tcMar>
-            <w:vAlign w:val="center"/>
-          </w:tcPr>
-          <w:p>
-            <w:pPr>
-              <w:spacing w:before="0" w:beforeAutospacing="off" w:after="0" w:afterAutospacing="off"/>
+              <w:top w:val="single" w:sz="6" w:space="0" w:color="000000" w:themeColor="text1"/>
+              <w:left w:val="single" w:sz="6" w:space="0" w:color="000000" w:themeColor="text1"/>
+              <w:bottom w:val="single" w:sz="6" w:space="0" w:color="000000" w:themeColor="text1"/>
+              <w:right w:val="single" w:sz="6" w:space="0" w:color="6D6D6D"/>
+            </w:tcBorders>
+            <w:shd w:val="clear" w:color="auto" w:fill="FFFFFF" w:themeFill="background1"/>
+            <w:tcMar>
+              <w:top w:w="60" w:type="dxa"/>
+              <w:left w:w="60" w:type="dxa"/>
+              <w:bottom w:w="60" w:type="dxa"/>
+              <w:right w:w="60" w:type="dxa"/>
+            </w:tcMar>
+            <w:vAlign w:val="center"/>
+          </w:tcPr>
+          <w:p>
+            <w:pPr>
+              <w:spacing w:after="0"/>
               <w:jc w:val="both"/>
             </w:pPr>
             <w:r>
               <w:rPr>
-                <w:rFonts w:ascii="Trebuchet MS" w:hAnsi="Trebuchet MS" w:eastAsia="Trebuchet MS" w:cs="Trebuchet MS"/>
-                <w:b w:val="0"/>
-                <w:bCs w:val="0"/>
-                <w:i w:val="0"/>
-                <w:iCs w:val="0"/>
+                <w:rFonts w:ascii="Trebuchet MS" w:eastAsia="Trebuchet MS" w:hAnsi="Trebuchet MS" w:cs="Trebuchet MS"/>
                 <w:color w:val="191C1F"/>
                 <w:sz w:val="18"/>
                 <w:szCs w:val="18"/>
@@ -372,11 +337,7 @@
             </w:r>
             <w:r>
               <w:rPr>
-                <w:rFonts w:ascii="Trebuchet MS" w:hAnsi="Trebuchet MS" w:eastAsia="Trebuchet MS" w:cs="Trebuchet MS"/>
-                <w:b w:val="0"/>
-                <w:bCs w:val="0"/>
-                <w:i w:val="0"/>
-                <w:iCs w:val="0"/>
+                <w:rFonts w:ascii="Trebuchet MS" w:eastAsia="Trebuchet MS" w:hAnsi="Trebuchet MS" w:cs="Trebuchet MS"/>
                 <w:color w:val="191C1F"/>
                 <w:sz w:val="18"/>
                 <w:szCs w:val="18"/>
@@ -385,11 +346,7 @@
             </w:r>
             <w:r>
               <w:rPr>
-                <w:rFonts w:ascii="Trebuchet MS" w:hAnsi="Trebuchet MS" w:eastAsia="Trebuchet MS" w:cs="Trebuchet MS"/>
-                <w:b w:val="0"/>
-                <w:bCs w:val="0"/>
-                <w:i w:val="0"/>
-                <w:iCs w:val="0"/>
+                <w:rFonts w:ascii="Trebuchet MS" w:eastAsia="Trebuchet MS" w:hAnsi="Trebuchet MS" w:cs="Trebuchet MS"/>
                 <w:color w:val="191C1F"/>
                 <w:sz w:val="18"/>
                 <w:szCs w:val="18"/>
@@ -398,11 +355,7 @@
             </w:r>
             <w:r>
               <w:rPr>
-                <w:rFonts w:ascii="Trebuchet MS" w:hAnsi="Trebuchet MS" w:eastAsia="Trebuchet MS" w:cs="Trebuchet MS"/>
-                <w:b w:val="0"/>
-                <w:bCs w:val="0"/>
-                <w:i w:val="0"/>
-                <w:iCs w:val="0"/>
+                <w:rFonts w:ascii="Trebuchet MS" w:eastAsia="Trebuchet MS" w:hAnsi="Trebuchet MS" w:cs="Trebuchet MS"/>
                 <w:color w:val="191C1F"/>
                 <w:sz w:val="18"/>
                 <w:szCs w:val="18"/>
@@ -411,11 +364,7 @@
             </w:r>
             <w:r>
               <w:rPr>
-                <w:rFonts w:ascii="Trebuchet MS" w:hAnsi="Trebuchet MS" w:eastAsia="Trebuchet MS" w:cs="Trebuchet MS"/>
-                <w:b w:val="0"/>
-                <w:bCs w:val="0"/>
-                <w:i w:val="0"/>
-                <w:iCs w:val="0"/>
+                <w:rFonts w:ascii="Trebuchet MS" w:eastAsia="Trebuchet MS" w:hAnsi="Trebuchet MS" w:cs="Trebuchet MS"/>
                 <w:color w:val="191C1F"/>
                 <w:sz w:val="18"/>
                 <w:szCs w:val="18"/>
@@ -424,11 +373,7 @@
             </w:r>
             <w:r>
               <w:rPr>
-                <w:rFonts w:ascii="Trebuchet MS" w:hAnsi="Trebuchet MS" w:eastAsia="Trebuchet MS" w:cs="Trebuchet MS"/>
-                <w:b w:val="0"/>
-                <w:bCs w:val="0"/>
-                <w:i w:val="0"/>
-                <w:iCs w:val="0"/>
+                <w:rFonts w:ascii="Trebuchet MS" w:eastAsia="Trebuchet MS" w:hAnsi="Trebuchet MS" w:cs="Trebuchet MS"/>
                 <w:color w:val="191C1F"/>
                 <w:sz w:val="18"/>
                 <w:szCs w:val="18"/>
@@ -437,11 +382,7 @@
             </w:r>
             <w:r>
               <w:rPr>
-                <w:rFonts w:ascii="Trebuchet MS" w:hAnsi="Trebuchet MS" w:eastAsia="Trebuchet MS" w:cs="Trebuchet MS"/>
-                <w:b w:val="0"/>
-                <w:bCs w:val="0"/>
-                <w:i w:val="0"/>
-                <w:iCs w:val="0"/>
+                <w:rFonts w:ascii="Trebuchet MS" w:eastAsia="Trebuchet MS" w:hAnsi="Trebuchet MS" w:cs="Trebuchet MS"/>
                 <w:color w:val="191C1F"/>
                 <w:sz w:val="18"/>
                 <w:szCs w:val="18"/>
@@ -459,32 +400,28 @@
           <w:tcPr>
             <w:tcW w:w="588" w:type="dxa"/>
             <w:tcBorders>
-              <w:top w:val="single" w:color="000000" w:themeColor="text1" w:sz="6"/>
-              <w:left w:val="single" w:color="6D6D6D" w:sz="6"/>
-              <w:bottom w:val="single" w:color="000000" w:themeColor="text1" w:sz="6"/>
-              <w:right w:val="single" w:color="000000" w:themeColor="text1" w:sz="6"/>
-            </w:tcBorders>
-            <w:shd w:val="clear" w:color="auto" w:fill="FFFFFF" w:themeFill="background1"/>
-            <w:tcMar>
-              <w:top w:w="60" w:type="dxa"/>
-              <w:left w:w="60" w:type="dxa"/>
-              <w:bottom w:w="60" w:type="dxa"/>
-              <w:right w:w="60" w:type="dxa"/>
-            </w:tcMar>
-            <w:vAlign w:val="center"/>
-          </w:tcPr>
-          <w:p>
-            <w:pPr>
-              <w:spacing w:before="0" w:beforeAutospacing="off" w:after="0" w:afterAutospacing="off"/>
+              <w:top w:val="single" w:sz="6" w:space="0" w:color="000000" w:themeColor="text1"/>
+              <w:left w:val="single" w:sz="6" w:space="0" w:color="6D6D6D"/>
+              <w:bottom w:val="single" w:sz="6" w:space="0" w:color="000000" w:themeColor="text1"/>
+              <w:right w:val="single" w:sz="6" w:space="0" w:color="000000" w:themeColor="text1"/>
+            </w:tcBorders>
+            <w:shd w:val="clear" w:color="auto" w:fill="FFFFFF" w:themeFill="background1"/>
+            <w:tcMar>
+              <w:top w:w="60" w:type="dxa"/>
+              <w:left w:w="60" w:type="dxa"/>
+              <w:bottom w:w="60" w:type="dxa"/>
+              <w:right w:w="60" w:type="dxa"/>
+            </w:tcMar>
+            <w:vAlign w:val="center"/>
+          </w:tcPr>
+          <w:p>
+            <w:pPr>
+              <w:spacing w:after="0"/>
               <w:jc w:val="center"/>
             </w:pPr>
             <w:r>
               <w:rPr>
-                <w:rFonts w:ascii="Trebuchet MS" w:hAnsi="Trebuchet MS" w:eastAsia="Trebuchet MS" w:cs="Trebuchet MS"/>
-                <w:b w:val="0"/>
-                <w:bCs w:val="0"/>
-                <w:i w:val="0"/>
-                <w:iCs w:val="0"/>
+                <w:rFonts w:ascii="Trebuchet MS" w:eastAsia="Trebuchet MS" w:hAnsi="Trebuchet MS" w:cs="Trebuchet MS"/>
                 <w:color w:val="191C1F"/>
                 <w:sz w:val="18"/>
                 <w:szCs w:val="18"/>
@@ -497,32 +434,28 @@
           <w:tcPr>
             <w:tcW w:w="7995" w:type="dxa"/>
             <w:tcBorders>
-              <w:top w:val="single" w:color="000000" w:themeColor="text1" w:sz="6"/>
-              <w:left w:val="single" w:color="000000" w:themeColor="text1" w:sz="6"/>
-              <w:bottom w:val="single" w:color="000000" w:themeColor="text1" w:sz="6"/>
-              <w:right w:val="single" w:color="6D6D6D" w:sz="6"/>
-            </w:tcBorders>
-            <w:shd w:val="clear" w:color="auto" w:fill="FFFFFF" w:themeFill="background1"/>
-            <w:tcMar>
-              <w:top w:w="60" w:type="dxa"/>
-              <w:left w:w="60" w:type="dxa"/>
-              <w:bottom w:w="60" w:type="dxa"/>
-              <w:right w:w="60" w:type="dxa"/>
-            </w:tcMar>
-            <w:vAlign w:val="center"/>
-          </w:tcPr>
-          <w:p>
-            <w:pPr>
-              <w:spacing w:before="0" w:beforeAutospacing="off" w:after="0" w:afterAutospacing="off"/>
+              <w:top w:val="single" w:sz="6" w:space="0" w:color="000000" w:themeColor="text1"/>
+              <w:left w:val="single" w:sz="6" w:space="0" w:color="000000" w:themeColor="text1"/>
+              <w:bottom w:val="single" w:sz="6" w:space="0" w:color="000000" w:themeColor="text1"/>
+              <w:right w:val="single" w:sz="6" w:space="0" w:color="6D6D6D"/>
+            </w:tcBorders>
+            <w:shd w:val="clear" w:color="auto" w:fill="FFFFFF" w:themeFill="background1"/>
+            <w:tcMar>
+              <w:top w:w="60" w:type="dxa"/>
+              <w:left w:w="60" w:type="dxa"/>
+              <w:bottom w:w="60" w:type="dxa"/>
+              <w:right w:w="60" w:type="dxa"/>
+            </w:tcMar>
+            <w:vAlign w:val="center"/>
+          </w:tcPr>
+          <w:p>
+            <w:pPr>
+              <w:spacing w:after="0"/>
               <w:jc w:val="both"/>
             </w:pPr>
             <w:r>
               <w:rPr>
-                <w:rFonts w:ascii="Trebuchet MS" w:hAnsi="Trebuchet MS" w:eastAsia="Trebuchet MS" w:cs="Trebuchet MS"/>
-                <w:b w:val="0"/>
-                <w:bCs w:val="0"/>
-                <w:i w:val="0"/>
-                <w:iCs w:val="0"/>
+                <w:rFonts w:ascii="Trebuchet MS" w:eastAsia="Trebuchet MS" w:hAnsi="Trebuchet MS" w:cs="Trebuchet MS"/>
                 <w:color w:val="191C1F"/>
                 <w:sz w:val="18"/>
                 <w:szCs w:val="18"/>
@@ -540,32 +473,28 @@
           <w:tcPr>
             <w:tcW w:w="588" w:type="dxa"/>
             <w:tcBorders>
-              <w:top w:val="single" w:color="000000" w:themeColor="text1" w:sz="6"/>
-              <w:left w:val="single" w:color="6D6D6D" w:sz="6"/>
-              <w:bottom w:val="single" w:color="000000" w:themeColor="text1" w:sz="6"/>
-              <w:right w:val="single" w:color="000000" w:themeColor="text1" w:sz="6"/>
-            </w:tcBorders>
-            <w:shd w:val="clear" w:color="auto" w:fill="FFFFFF" w:themeFill="background1"/>
-            <w:tcMar>
-              <w:top w:w="60" w:type="dxa"/>
-              <w:left w:w="60" w:type="dxa"/>
-              <w:bottom w:w="60" w:type="dxa"/>
-              <w:right w:w="60" w:type="dxa"/>
-            </w:tcMar>
-            <w:vAlign w:val="center"/>
-          </w:tcPr>
-          <w:p>
-            <w:pPr>
-              <w:spacing w:before="0" w:beforeAutospacing="off" w:after="0" w:afterAutospacing="off"/>
+              <w:top w:val="single" w:sz="6" w:space="0" w:color="000000" w:themeColor="text1"/>
+              <w:left w:val="single" w:sz="6" w:space="0" w:color="6D6D6D"/>
+              <w:bottom w:val="single" w:sz="6" w:space="0" w:color="000000" w:themeColor="text1"/>
+              <w:right w:val="single" w:sz="6" w:space="0" w:color="000000" w:themeColor="text1"/>
+            </w:tcBorders>
+            <w:shd w:val="clear" w:color="auto" w:fill="FFFFFF" w:themeFill="background1"/>
+            <w:tcMar>
+              <w:top w:w="60" w:type="dxa"/>
+              <w:left w:w="60" w:type="dxa"/>
+              <w:bottom w:w="60" w:type="dxa"/>
+              <w:right w:w="60" w:type="dxa"/>
+            </w:tcMar>
+            <w:vAlign w:val="center"/>
+          </w:tcPr>
+          <w:p>
+            <w:pPr>
+              <w:spacing w:after="0"/>
               <w:jc w:val="center"/>
             </w:pPr>
             <w:r>
               <w:rPr>
-                <w:rFonts w:ascii="Trebuchet MS" w:hAnsi="Trebuchet MS" w:eastAsia="Trebuchet MS" w:cs="Trebuchet MS"/>
-                <w:b w:val="0"/>
-                <w:bCs w:val="0"/>
-                <w:i w:val="0"/>
-                <w:iCs w:val="0"/>
+                <w:rFonts w:ascii="Trebuchet MS" w:eastAsia="Trebuchet MS" w:hAnsi="Trebuchet MS" w:cs="Trebuchet MS"/>
                 <w:color w:val="191C1F"/>
                 <w:sz w:val="18"/>
                 <w:szCs w:val="18"/>
@@ -578,71 +507,39 @@
           <w:tcPr>
             <w:tcW w:w="7995" w:type="dxa"/>
             <w:tcBorders>
-              <w:top w:val="single" w:color="000000" w:themeColor="text1" w:sz="6"/>
-              <w:left w:val="single" w:color="000000" w:themeColor="text1" w:sz="6"/>
-              <w:bottom w:val="single" w:color="000000" w:themeColor="text1" w:sz="6"/>
-              <w:right w:val="single" w:color="6D6D6D" w:sz="6"/>
-            </w:tcBorders>
-            <w:shd w:val="clear" w:color="auto" w:fill="FFFFFF" w:themeFill="background1"/>
-            <w:tcMar>
-              <w:top w:w="60" w:type="dxa"/>
-              <w:left w:w="60" w:type="dxa"/>
-              <w:bottom w:w="60" w:type="dxa"/>
-              <w:right w:w="60" w:type="dxa"/>
-            </w:tcMar>
-            <w:vAlign w:val="center"/>
-          </w:tcPr>
-          <w:p>
-            <w:pPr>
-              <w:spacing w:before="0" w:beforeAutospacing="off" w:after="0" w:afterAutospacing="off"/>
+              <w:top w:val="single" w:sz="6" w:space="0" w:color="000000" w:themeColor="text1"/>
+              <w:left w:val="single" w:sz="6" w:space="0" w:color="000000" w:themeColor="text1"/>
+              <w:bottom w:val="single" w:sz="6" w:space="0" w:color="000000" w:themeColor="text1"/>
+              <w:right w:val="single" w:sz="6" w:space="0" w:color="6D6D6D"/>
+            </w:tcBorders>
+            <w:shd w:val="clear" w:color="auto" w:fill="FFFFFF" w:themeFill="background1"/>
+            <w:tcMar>
+              <w:top w:w="60" w:type="dxa"/>
+              <w:left w:w="60" w:type="dxa"/>
+              <w:bottom w:w="60" w:type="dxa"/>
+              <w:right w:w="60" w:type="dxa"/>
+            </w:tcMar>
+            <w:vAlign w:val="center"/>
+          </w:tcPr>
+          <w:p>
+            <w:pPr>
+              <w:spacing w:after="0"/>
               <w:jc w:val="both"/>
             </w:pPr>
             <w:r>
               <w:rPr>
-                <w:rFonts w:ascii="Trebuchet MS" w:hAnsi="Trebuchet MS" w:eastAsia="Trebuchet MS" w:cs="Trebuchet MS"/>
-                <w:b w:val="0"/>
-                <w:bCs w:val="0"/>
-                <w:i w:val="0"/>
-                <w:iCs w:val="0"/>
-                <w:color w:val="191C1F"/>
-                <w:sz w:val="18"/>
-                <w:szCs w:val="18"/>
-              </w:rPr>
-              <w:t xml:space="preserve">Write a shell script that reads </w:t>
-            </w:r>
-            <w:r>
-              <w:rPr>
-                <w:rFonts w:ascii="Trebuchet MS" w:hAnsi="Trebuchet MS" w:eastAsia="Trebuchet MS" w:cs="Trebuchet MS"/>
-                <w:b w:val="0"/>
-                <w:bCs w:val="0"/>
-                <w:i w:val="0"/>
-                <w:iCs w:val="0"/>
-                <w:color w:val="191C1F"/>
-                <w:sz w:val="18"/>
-                <w:szCs w:val="18"/>
-              </w:rPr>
-              <w:t>usernames</w:t>
-            </w:r>
-            <w:r>
-              <w:rPr>
-                <w:rFonts w:ascii="Trebuchet MS" w:hAnsi="Trebuchet MS" w:eastAsia="Trebuchet MS" w:cs="Trebuchet MS"/>
-                <w:b w:val="0"/>
-                <w:bCs w:val="0"/>
-                <w:i w:val="0"/>
-                <w:iCs w:val="0"/>
-                <w:color w:val="191C1F"/>
-                <w:sz w:val="18"/>
-                <w:szCs w:val="18"/>
-              </w:rPr>
-              <w:t xml:space="preserve"> from keyboard. For each user, the script will display the number of times it was logged in to the server in the current month. If he/she has not logged in at all during the current month, the script will display the message: </w:t>
-            </w:r>
-            <w:r>
-              <w:rPr>
-                <w:rFonts w:ascii="Trebuchet MS" w:hAnsi="Trebuchet MS" w:eastAsia="Trebuchet MS" w:cs="Trebuchet MS"/>
-                <w:b w:val="0"/>
-                <w:bCs w:val="0"/>
-                <w:i w:val="1"/>
-                <w:iCs w:val="1"/>
+                <w:rFonts w:ascii="Trebuchet MS" w:eastAsia="Trebuchet MS" w:hAnsi="Trebuchet MS" w:cs="Trebuchet MS"/>
+                <w:color w:val="191C1F"/>
+                <w:sz w:val="18"/>
+                <w:szCs w:val="18"/>
+              </w:rPr>
+              <w:t xml:space="preserve">Write a shell script that reads usernames from keyboard. For each user, the script will display the number of times it was logged in to the server in the current month. If he/she has not logged in at all during the current month, the script will display the message: </w:t>
+            </w:r>
+            <w:r>
+              <w:rPr>
+                <w:rFonts w:ascii="Trebuchet MS" w:eastAsia="Trebuchet MS" w:hAnsi="Trebuchet MS" w:cs="Trebuchet MS"/>
+                <w:i/>
+                <w:iCs/>
                 <w:color w:val="191C1F"/>
                 <w:sz w:val="18"/>
                 <w:szCs w:val="18"/>
@@ -651,11 +548,7 @@
             </w:r>
             <w:r>
               <w:rPr>
-                <w:rFonts w:ascii="Trebuchet MS" w:hAnsi="Trebuchet MS" w:eastAsia="Trebuchet MS" w:cs="Trebuchet MS"/>
-                <w:b w:val="0"/>
-                <w:bCs w:val="0"/>
-                <w:i w:val="0"/>
-                <w:iCs w:val="0"/>
+                <w:rFonts w:ascii="Trebuchet MS" w:eastAsia="Trebuchet MS" w:hAnsi="Trebuchet MS" w:cs="Trebuchet MS"/>
                 <w:color w:val="191C1F"/>
                 <w:sz w:val="18"/>
                 <w:szCs w:val="18"/>
@@ -673,32 +566,28 @@
           <w:tcPr>
             <w:tcW w:w="588" w:type="dxa"/>
             <w:tcBorders>
-              <w:top w:val="single" w:color="000000" w:themeColor="text1" w:sz="6"/>
-              <w:left w:val="single" w:color="6D6D6D" w:sz="6"/>
-              <w:bottom w:val="single" w:color="000000" w:themeColor="text1" w:sz="6"/>
-              <w:right w:val="single" w:color="000000" w:themeColor="text1" w:sz="6"/>
-            </w:tcBorders>
-            <w:shd w:val="clear" w:color="auto" w:fill="FFFFFF" w:themeFill="background1"/>
-            <w:tcMar>
-              <w:top w:w="60" w:type="dxa"/>
-              <w:left w:w="60" w:type="dxa"/>
-              <w:bottom w:w="60" w:type="dxa"/>
-              <w:right w:w="60" w:type="dxa"/>
-            </w:tcMar>
-            <w:vAlign w:val="center"/>
-          </w:tcPr>
-          <w:p>
-            <w:pPr>
-              <w:spacing w:before="0" w:beforeAutospacing="off" w:after="0" w:afterAutospacing="off"/>
+              <w:top w:val="single" w:sz="6" w:space="0" w:color="000000" w:themeColor="text1"/>
+              <w:left w:val="single" w:sz="6" w:space="0" w:color="6D6D6D"/>
+              <w:bottom w:val="single" w:sz="6" w:space="0" w:color="000000" w:themeColor="text1"/>
+              <w:right w:val="single" w:sz="6" w:space="0" w:color="000000" w:themeColor="text1"/>
+            </w:tcBorders>
+            <w:shd w:val="clear" w:color="auto" w:fill="FFFFFF" w:themeFill="background1"/>
+            <w:tcMar>
+              <w:top w:w="60" w:type="dxa"/>
+              <w:left w:w="60" w:type="dxa"/>
+              <w:bottom w:w="60" w:type="dxa"/>
+              <w:right w:w="60" w:type="dxa"/>
+            </w:tcMar>
+            <w:vAlign w:val="center"/>
+          </w:tcPr>
+          <w:p>
+            <w:pPr>
+              <w:spacing w:after="0"/>
               <w:jc w:val="center"/>
             </w:pPr>
             <w:r>
               <w:rPr>
-                <w:rFonts w:ascii="Trebuchet MS" w:hAnsi="Trebuchet MS" w:eastAsia="Trebuchet MS" w:cs="Trebuchet MS"/>
-                <w:b w:val="0"/>
-                <w:bCs w:val="0"/>
-                <w:i w:val="0"/>
-                <w:iCs w:val="0"/>
+                <w:rFonts w:ascii="Trebuchet MS" w:eastAsia="Trebuchet MS" w:hAnsi="Trebuchet MS" w:cs="Trebuchet MS"/>
                 <w:color w:val="191C1F"/>
                 <w:sz w:val="18"/>
                 <w:szCs w:val="18"/>
@@ -711,32 +600,28 @@
           <w:tcPr>
             <w:tcW w:w="7995" w:type="dxa"/>
             <w:tcBorders>
-              <w:top w:val="single" w:color="000000" w:themeColor="text1" w:sz="6"/>
-              <w:left w:val="single" w:color="000000" w:themeColor="text1" w:sz="6"/>
-              <w:bottom w:val="single" w:color="000000" w:themeColor="text1" w:sz="6"/>
-              <w:right w:val="single" w:color="6D6D6D" w:sz="6"/>
-            </w:tcBorders>
-            <w:shd w:val="clear" w:color="auto" w:fill="FFFFFF" w:themeFill="background1"/>
-            <w:tcMar>
-              <w:top w:w="60" w:type="dxa"/>
-              <w:left w:w="60" w:type="dxa"/>
-              <w:bottom w:w="60" w:type="dxa"/>
-              <w:right w:w="60" w:type="dxa"/>
-            </w:tcMar>
-            <w:vAlign w:val="center"/>
-          </w:tcPr>
-          <w:p>
-            <w:pPr>
-              <w:spacing w:before="0" w:beforeAutospacing="off" w:after="0" w:afterAutospacing="off"/>
+              <w:top w:val="single" w:sz="6" w:space="0" w:color="000000" w:themeColor="text1"/>
+              <w:left w:val="single" w:sz="6" w:space="0" w:color="000000" w:themeColor="text1"/>
+              <w:bottom w:val="single" w:sz="6" w:space="0" w:color="000000" w:themeColor="text1"/>
+              <w:right w:val="single" w:sz="6" w:space="0" w:color="6D6D6D"/>
+            </w:tcBorders>
+            <w:shd w:val="clear" w:color="auto" w:fill="FFFFFF" w:themeFill="background1"/>
+            <w:tcMar>
+              <w:top w:w="60" w:type="dxa"/>
+              <w:left w:w="60" w:type="dxa"/>
+              <w:bottom w:w="60" w:type="dxa"/>
+              <w:right w:w="60" w:type="dxa"/>
+            </w:tcMar>
+            <w:vAlign w:val="center"/>
+          </w:tcPr>
+          <w:p>
+            <w:pPr>
+              <w:spacing w:after="0"/>
               <w:jc w:val="both"/>
             </w:pPr>
             <w:r>
               <w:rPr>
-                <w:rFonts w:ascii="Trebuchet MS" w:hAnsi="Trebuchet MS" w:eastAsia="Trebuchet MS" w:cs="Trebuchet MS"/>
-                <w:b w:val="0"/>
-                <w:bCs w:val="0"/>
-                <w:i w:val="0"/>
-                <w:iCs w:val="0"/>
+                <w:rFonts w:ascii="Trebuchet MS" w:eastAsia="Trebuchet MS" w:hAnsi="Trebuchet MS" w:cs="Trebuchet MS"/>
                 <w:color w:val="191C1F"/>
                 <w:sz w:val="18"/>
                 <w:szCs w:val="18"/>
@@ -754,32 +639,28 @@
           <w:tcPr>
             <w:tcW w:w="588" w:type="dxa"/>
             <w:tcBorders>
-              <w:top w:val="single" w:color="000000" w:themeColor="text1" w:sz="6"/>
-              <w:left w:val="single" w:color="6D6D6D" w:sz="6"/>
-              <w:bottom w:val="single" w:color="000000" w:themeColor="text1" w:sz="6"/>
-              <w:right w:val="single" w:color="000000" w:themeColor="text1" w:sz="6"/>
-            </w:tcBorders>
-            <w:shd w:val="clear" w:color="auto" w:fill="FFFFFF" w:themeFill="background1"/>
-            <w:tcMar>
-              <w:top w:w="60" w:type="dxa"/>
-              <w:left w:w="60" w:type="dxa"/>
-              <w:bottom w:w="60" w:type="dxa"/>
-              <w:right w:w="60" w:type="dxa"/>
-            </w:tcMar>
-            <w:vAlign w:val="center"/>
-          </w:tcPr>
-          <w:p>
-            <w:pPr>
-              <w:spacing w:before="0" w:beforeAutospacing="off" w:after="0" w:afterAutospacing="off"/>
+              <w:top w:val="single" w:sz="6" w:space="0" w:color="000000" w:themeColor="text1"/>
+              <w:left w:val="single" w:sz="6" w:space="0" w:color="6D6D6D"/>
+              <w:bottom w:val="single" w:sz="6" w:space="0" w:color="000000" w:themeColor="text1"/>
+              <w:right w:val="single" w:sz="6" w:space="0" w:color="000000" w:themeColor="text1"/>
+            </w:tcBorders>
+            <w:shd w:val="clear" w:color="auto" w:fill="FFFFFF" w:themeFill="background1"/>
+            <w:tcMar>
+              <w:top w:w="60" w:type="dxa"/>
+              <w:left w:w="60" w:type="dxa"/>
+              <w:bottom w:w="60" w:type="dxa"/>
+              <w:right w:w="60" w:type="dxa"/>
+            </w:tcMar>
+            <w:vAlign w:val="center"/>
+          </w:tcPr>
+          <w:p>
+            <w:pPr>
+              <w:spacing w:after="0"/>
               <w:jc w:val="center"/>
             </w:pPr>
             <w:r>
               <w:rPr>
-                <w:rFonts w:ascii="Trebuchet MS" w:hAnsi="Trebuchet MS" w:eastAsia="Trebuchet MS" w:cs="Trebuchet MS"/>
-                <w:b w:val="0"/>
-                <w:bCs w:val="0"/>
-                <w:i w:val="0"/>
-                <w:iCs w:val="0"/>
+                <w:rFonts w:ascii="Trebuchet MS" w:eastAsia="Trebuchet MS" w:hAnsi="Trebuchet MS" w:cs="Trebuchet MS"/>
                 <w:color w:val="191C1F"/>
                 <w:sz w:val="18"/>
                 <w:szCs w:val="18"/>
@@ -792,32 +673,28 @@
           <w:tcPr>
             <w:tcW w:w="7995" w:type="dxa"/>
             <w:tcBorders>
-              <w:top w:val="single" w:color="000000" w:themeColor="text1" w:sz="6"/>
-              <w:left w:val="single" w:color="000000" w:themeColor="text1" w:sz="6"/>
-              <w:bottom w:val="single" w:color="000000" w:themeColor="text1" w:sz="6"/>
-              <w:right w:val="single" w:color="6D6D6D" w:sz="6"/>
-            </w:tcBorders>
-            <w:shd w:val="clear" w:color="auto" w:fill="FFFFFF" w:themeFill="background1"/>
-            <w:tcMar>
-              <w:top w:w="60" w:type="dxa"/>
-              <w:left w:w="60" w:type="dxa"/>
-              <w:bottom w:w="60" w:type="dxa"/>
-              <w:right w:w="60" w:type="dxa"/>
-            </w:tcMar>
-            <w:vAlign w:val="center"/>
-          </w:tcPr>
-          <w:p>
-            <w:pPr>
-              <w:spacing w:before="0" w:beforeAutospacing="off" w:after="0" w:afterAutospacing="off"/>
+              <w:top w:val="single" w:sz="6" w:space="0" w:color="000000" w:themeColor="text1"/>
+              <w:left w:val="single" w:sz="6" w:space="0" w:color="000000" w:themeColor="text1"/>
+              <w:bottom w:val="single" w:sz="6" w:space="0" w:color="000000" w:themeColor="text1"/>
+              <w:right w:val="single" w:sz="6" w:space="0" w:color="6D6D6D"/>
+            </w:tcBorders>
+            <w:shd w:val="clear" w:color="auto" w:fill="FFFFFF" w:themeFill="background1"/>
+            <w:tcMar>
+              <w:top w:w="60" w:type="dxa"/>
+              <w:left w:w="60" w:type="dxa"/>
+              <w:bottom w:w="60" w:type="dxa"/>
+              <w:right w:w="60" w:type="dxa"/>
+            </w:tcMar>
+            <w:vAlign w:val="center"/>
+          </w:tcPr>
+          <w:p>
+            <w:pPr>
+              <w:spacing w:after="0"/>
               <w:jc w:val="both"/>
             </w:pPr>
             <w:r>
               <w:rPr>
-                <w:rFonts w:ascii="Trebuchet MS" w:hAnsi="Trebuchet MS" w:eastAsia="Trebuchet MS" w:cs="Trebuchet MS"/>
-                <w:b w:val="0"/>
-                <w:bCs w:val="0"/>
-                <w:i w:val="0"/>
-                <w:iCs w:val="0"/>
+                <w:rFonts w:ascii="Trebuchet MS" w:eastAsia="Trebuchet MS" w:hAnsi="Trebuchet MS" w:cs="Trebuchet MS"/>
                 <w:color w:val="191C1F"/>
                 <w:sz w:val="18"/>
                 <w:szCs w:val="18"/>
@@ -835,32 +712,28 @@
           <w:tcPr>
             <w:tcW w:w="588" w:type="dxa"/>
             <w:tcBorders>
-              <w:top w:val="single" w:color="000000" w:themeColor="text1" w:sz="6"/>
-              <w:left w:val="single" w:color="6D6D6D" w:sz="6"/>
-              <w:bottom w:val="single" w:color="000000" w:themeColor="text1" w:sz="6"/>
-              <w:right w:val="single" w:color="000000" w:themeColor="text1" w:sz="6"/>
-            </w:tcBorders>
-            <w:shd w:val="clear" w:color="auto" w:fill="FFFFFF" w:themeFill="background1"/>
-            <w:tcMar>
-              <w:top w:w="60" w:type="dxa"/>
-              <w:left w:w="60" w:type="dxa"/>
-              <w:bottom w:w="60" w:type="dxa"/>
-              <w:right w:w="60" w:type="dxa"/>
-            </w:tcMar>
-            <w:vAlign w:val="center"/>
-          </w:tcPr>
-          <w:p>
-            <w:pPr>
-              <w:spacing w:before="0" w:beforeAutospacing="off" w:after="0" w:afterAutospacing="off"/>
+              <w:top w:val="single" w:sz="6" w:space="0" w:color="000000" w:themeColor="text1"/>
+              <w:left w:val="single" w:sz="6" w:space="0" w:color="6D6D6D"/>
+              <w:bottom w:val="single" w:sz="6" w:space="0" w:color="000000" w:themeColor="text1"/>
+              <w:right w:val="single" w:sz="6" w:space="0" w:color="000000" w:themeColor="text1"/>
+            </w:tcBorders>
+            <w:shd w:val="clear" w:color="auto" w:fill="FFFFFF" w:themeFill="background1"/>
+            <w:tcMar>
+              <w:top w:w="60" w:type="dxa"/>
+              <w:left w:w="60" w:type="dxa"/>
+              <w:bottom w:w="60" w:type="dxa"/>
+              <w:right w:w="60" w:type="dxa"/>
+            </w:tcMar>
+            <w:vAlign w:val="center"/>
+          </w:tcPr>
+          <w:p>
+            <w:pPr>
+              <w:spacing w:after="0"/>
               <w:jc w:val="center"/>
             </w:pPr>
             <w:r>
               <w:rPr>
-                <w:rFonts w:ascii="Trebuchet MS" w:hAnsi="Trebuchet MS" w:eastAsia="Trebuchet MS" w:cs="Trebuchet MS"/>
-                <w:b w:val="0"/>
-                <w:bCs w:val="0"/>
-                <w:i w:val="0"/>
-                <w:iCs w:val="0"/>
+                <w:rFonts w:ascii="Trebuchet MS" w:eastAsia="Trebuchet MS" w:hAnsi="Trebuchet MS" w:cs="Trebuchet MS"/>
                 <w:color w:val="191C1F"/>
                 <w:sz w:val="18"/>
                 <w:szCs w:val="18"/>
@@ -873,115 +746,33 @@
           <w:tcPr>
             <w:tcW w:w="7995" w:type="dxa"/>
             <w:tcBorders>
-              <w:top w:val="single" w:color="000000" w:themeColor="text1" w:sz="6"/>
-              <w:left w:val="single" w:color="000000" w:themeColor="text1" w:sz="6"/>
-              <w:bottom w:val="single" w:color="000000" w:themeColor="text1" w:sz="6"/>
-              <w:right w:val="single" w:color="6D6D6D" w:sz="6"/>
-            </w:tcBorders>
-            <w:shd w:val="clear" w:color="auto" w:fill="FFFFFF" w:themeFill="background1"/>
-            <w:tcMar>
-              <w:top w:w="60" w:type="dxa"/>
-              <w:left w:w="60" w:type="dxa"/>
-              <w:bottom w:w="60" w:type="dxa"/>
-              <w:right w:w="60" w:type="dxa"/>
-            </w:tcMar>
-            <w:vAlign w:val="center"/>
-          </w:tcPr>
-          <w:p>
-            <w:pPr>
-              <w:spacing w:before="0" w:beforeAutospacing="off" w:after="0" w:afterAutospacing="off"/>
+              <w:top w:val="single" w:sz="6" w:space="0" w:color="000000" w:themeColor="text1"/>
+              <w:left w:val="single" w:sz="6" w:space="0" w:color="000000" w:themeColor="text1"/>
+              <w:bottom w:val="single" w:sz="6" w:space="0" w:color="000000" w:themeColor="text1"/>
+              <w:right w:val="single" w:sz="6" w:space="0" w:color="6D6D6D"/>
+            </w:tcBorders>
+            <w:shd w:val="clear" w:color="auto" w:fill="FFFFFF" w:themeFill="background1"/>
+            <w:tcMar>
+              <w:top w:w="60" w:type="dxa"/>
+              <w:left w:w="60" w:type="dxa"/>
+              <w:bottom w:w="60" w:type="dxa"/>
+              <w:right w:w="60" w:type="dxa"/>
+            </w:tcMar>
+            <w:vAlign w:val="center"/>
+          </w:tcPr>
+          <w:p>
+            <w:pPr>
+              <w:spacing w:after="0"/>
               <w:jc w:val="both"/>
             </w:pPr>
             <w:r>
               <w:rPr>
-                <w:rFonts w:ascii="Trebuchet MS" w:hAnsi="Trebuchet MS" w:eastAsia="Trebuchet MS" w:cs="Trebuchet MS"/>
-                <w:b w:val="0"/>
-                <w:bCs w:val="0"/>
-                <w:i w:val="0"/>
-                <w:iCs w:val="0"/>
-                <w:color w:val="191C1F"/>
-                <w:sz w:val="18"/>
-                <w:szCs w:val="18"/>
-              </w:rPr>
-              <w:t xml:space="preserve">Write a shell script which takes as parameters two file names (a file that </w:t>
-            </w:r>
-            <w:r>
-              <w:rPr>
-                <w:rFonts w:ascii="Trebuchet MS" w:hAnsi="Trebuchet MS" w:eastAsia="Trebuchet MS" w:cs="Trebuchet MS"/>
-                <w:b w:val="0"/>
-                <w:bCs w:val="0"/>
-                <w:i w:val="0"/>
-                <w:iCs w:val="0"/>
-                <w:color w:val="191C1F"/>
-                <w:sz w:val="18"/>
-                <w:szCs w:val="18"/>
-              </w:rPr>
-              <w:t>contains</w:t>
-            </w:r>
-            <w:r>
-              <w:rPr>
-                <w:rFonts w:ascii="Trebuchet MS" w:hAnsi="Trebuchet MS" w:eastAsia="Trebuchet MS" w:cs="Trebuchet MS"/>
-                <w:b w:val="0"/>
-                <w:bCs w:val="0"/>
-                <w:i w:val="0"/>
-                <w:iCs w:val="0"/>
-                <w:color w:val="191C1F"/>
-                <w:sz w:val="18"/>
-                <w:szCs w:val="18"/>
-              </w:rPr>
-              <w:t xml:space="preserve"> </w:t>
-            </w:r>
-            <w:r>
-              <w:rPr>
-                <w:rFonts w:ascii="Trebuchet MS" w:hAnsi="Trebuchet MS" w:eastAsia="Trebuchet MS" w:cs="Trebuchet MS"/>
-                <w:b w:val="0"/>
-                <w:bCs w:val="0"/>
-                <w:i w:val="0"/>
-                <w:iCs w:val="0"/>
-                <w:color w:val="191C1F"/>
-                <w:sz w:val="18"/>
-                <w:szCs w:val="18"/>
-              </w:rPr>
-              <w:t>usernames</w:t>
-            </w:r>
-            <w:r>
-              <w:rPr>
-                <w:rFonts w:ascii="Trebuchet MS" w:hAnsi="Trebuchet MS" w:eastAsia="Trebuchet MS" w:cs="Trebuchet MS"/>
-                <w:b w:val="0"/>
-                <w:bCs w:val="0"/>
-                <w:i w:val="0"/>
-                <w:iCs w:val="0"/>
-                <w:color w:val="191C1F"/>
-                <w:sz w:val="18"/>
-                <w:szCs w:val="18"/>
-              </w:rPr>
-              <w:t xml:space="preserve"> and a file that </w:t>
-            </w:r>
-            <w:r>
-              <w:rPr>
-                <w:rFonts w:ascii="Trebuchet MS" w:hAnsi="Trebuchet MS" w:eastAsia="Trebuchet MS" w:cs="Trebuchet MS"/>
-                <w:b w:val="0"/>
-                <w:bCs w:val="0"/>
-                <w:i w:val="0"/>
-                <w:iCs w:val="0"/>
-                <w:color w:val="191C1F"/>
-                <w:sz w:val="18"/>
-                <w:szCs w:val="18"/>
-              </w:rPr>
-              <w:t>contains</w:t>
-            </w:r>
-            <w:r>
-              <w:rPr>
-                <w:rFonts w:ascii="Trebuchet MS" w:hAnsi="Trebuchet MS" w:eastAsia="Trebuchet MS" w:cs="Trebuchet MS"/>
-                <w:b w:val="0"/>
-                <w:bCs w:val="0"/>
-                <w:i w:val="0"/>
-                <w:iCs w:val="0"/>
-                <w:color w:val="191C1F"/>
-                <w:sz w:val="18"/>
-                <w:szCs w:val="18"/>
-              </w:rPr>
-              <w:t xml:space="preserve"> any text). The script will send a mail to each user in the first file (the mail message will be the text in the second file).</w:t>
+                <w:rFonts w:ascii="Trebuchet MS" w:eastAsia="Trebuchet MS" w:hAnsi="Trebuchet MS" w:cs="Trebuchet MS"/>
+                <w:color w:val="191C1F"/>
+                <w:sz w:val="18"/>
+                <w:szCs w:val="18"/>
+              </w:rPr>
+              <w:t>Write a shell script which takes as parameters two file names (a file that contains usernames and a file that contains any text). The script will send a mail to each user in the first file (the mail message will be the text in the second file).</w:t>
             </w:r>
           </w:p>
         </w:tc>
@@ -994,32 +785,28 @@
           <w:tcPr>
             <w:tcW w:w="588" w:type="dxa"/>
             <w:tcBorders>
-              <w:top w:val="single" w:color="000000" w:themeColor="text1" w:sz="6"/>
-              <w:left w:val="single" w:color="6D6D6D" w:sz="6"/>
-              <w:bottom w:val="single" w:color="000000" w:themeColor="text1" w:sz="6"/>
-              <w:right w:val="single" w:color="000000" w:themeColor="text1" w:sz="6"/>
-            </w:tcBorders>
-            <w:shd w:val="clear" w:color="auto" w:fill="FFFFFF" w:themeFill="background1"/>
-            <w:tcMar>
-              <w:top w:w="60" w:type="dxa"/>
-              <w:left w:w="60" w:type="dxa"/>
-              <w:bottom w:w="60" w:type="dxa"/>
-              <w:right w:w="60" w:type="dxa"/>
-            </w:tcMar>
-            <w:vAlign w:val="center"/>
-          </w:tcPr>
-          <w:p>
-            <w:pPr>
-              <w:spacing w:before="0" w:beforeAutospacing="off" w:after="0" w:afterAutospacing="off"/>
+              <w:top w:val="single" w:sz="6" w:space="0" w:color="000000" w:themeColor="text1"/>
+              <w:left w:val="single" w:sz="6" w:space="0" w:color="6D6D6D"/>
+              <w:bottom w:val="single" w:sz="6" w:space="0" w:color="000000" w:themeColor="text1"/>
+              <w:right w:val="single" w:sz="6" w:space="0" w:color="000000" w:themeColor="text1"/>
+            </w:tcBorders>
+            <w:shd w:val="clear" w:color="auto" w:fill="FFFFFF" w:themeFill="background1"/>
+            <w:tcMar>
+              <w:top w:w="60" w:type="dxa"/>
+              <w:left w:w="60" w:type="dxa"/>
+              <w:bottom w:w="60" w:type="dxa"/>
+              <w:right w:w="60" w:type="dxa"/>
+            </w:tcMar>
+            <w:vAlign w:val="center"/>
+          </w:tcPr>
+          <w:p>
+            <w:pPr>
+              <w:spacing w:after="0"/>
               <w:jc w:val="center"/>
             </w:pPr>
             <w:r>
               <w:rPr>
-                <w:rFonts w:ascii="Trebuchet MS" w:hAnsi="Trebuchet MS" w:eastAsia="Trebuchet MS" w:cs="Trebuchet MS"/>
-                <w:b w:val="0"/>
-                <w:bCs w:val="0"/>
-                <w:i w:val="0"/>
-                <w:iCs w:val="0"/>
+                <w:rFonts w:ascii="Trebuchet MS" w:eastAsia="Trebuchet MS" w:hAnsi="Trebuchet MS" w:cs="Trebuchet MS"/>
                 <w:color w:val="191C1F"/>
                 <w:sz w:val="18"/>
                 <w:szCs w:val="18"/>
@@ -1032,63 +819,33 @@
           <w:tcPr>
             <w:tcW w:w="7995" w:type="dxa"/>
             <w:tcBorders>
-              <w:top w:val="single" w:color="000000" w:themeColor="text1" w:sz="6"/>
-              <w:left w:val="single" w:color="000000" w:themeColor="text1" w:sz="6"/>
-              <w:bottom w:val="single" w:color="000000" w:themeColor="text1" w:sz="6"/>
-              <w:right w:val="single" w:color="6D6D6D" w:sz="6"/>
-            </w:tcBorders>
-            <w:shd w:val="clear" w:color="auto" w:fill="FFFFFF" w:themeFill="background1"/>
-            <w:tcMar>
-              <w:top w:w="60" w:type="dxa"/>
-              <w:left w:w="60" w:type="dxa"/>
-              <w:bottom w:w="60" w:type="dxa"/>
-              <w:right w:w="60" w:type="dxa"/>
-            </w:tcMar>
-            <w:vAlign w:val="center"/>
-          </w:tcPr>
-          <w:p>
-            <w:pPr>
-              <w:spacing w:before="0" w:beforeAutospacing="off" w:after="0" w:afterAutospacing="off"/>
+              <w:top w:val="single" w:sz="6" w:space="0" w:color="000000" w:themeColor="text1"/>
+              <w:left w:val="single" w:sz="6" w:space="0" w:color="000000" w:themeColor="text1"/>
+              <w:bottom w:val="single" w:sz="6" w:space="0" w:color="000000" w:themeColor="text1"/>
+              <w:right w:val="single" w:sz="6" w:space="0" w:color="6D6D6D"/>
+            </w:tcBorders>
+            <w:shd w:val="clear" w:color="auto" w:fill="FFFFFF" w:themeFill="background1"/>
+            <w:tcMar>
+              <w:top w:w="60" w:type="dxa"/>
+              <w:left w:w="60" w:type="dxa"/>
+              <w:bottom w:w="60" w:type="dxa"/>
+              <w:right w:w="60" w:type="dxa"/>
+            </w:tcMar>
+            <w:vAlign w:val="center"/>
+          </w:tcPr>
+          <w:p>
+            <w:pPr>
+              <w:spacing w:after="0"/>
               <w:jc w:val="both"/>
             </w:pPr>
             <w:r>
               <w:rPr>
-                <w:rFonts w:ascii="Trebuchet MS" w:hAnsi="Trebuchet MS" w:eastAsia="Trebuchet MS" w:cs="Trebuchet MS"/>
-                <w:b w:val="0"/>
-                <w:bCs w:val="0"/>
-                <w:i w:val="0"/>
-                <w:iCs w:val="0"/>
-                <w:color w:val="191C1F"/>
-                <w:sz w:val="18"/>
-                <w:szCs w:val="18"/>
-              </w:rPr>
-              <w:t xml:space="preserve">Write a shell script which takes as parameter </w:t>
-            </w:r>
-            <w:r>
-              <w:rPr>
-                <w:rFonts w:ascii="Trebuchet MS" w:hAnsi="Trebuchet MS" w:eastAsia="Trebuchet MS" w:cs="Trebuchet MS"/>
-                <w:b w:val="0"/>
-                <w:bCs w:val="0"/>
-                <w:i w:val="0"/>
-                <w:iCs w:val="0"/>
-                <w:color w:val="191C1F"/>
-                <w:sz w:val="18"/>
-                <w:szCs w:val="18"/>
-              </w:rPr>
-              <w:t>a</w:t>
-            </w:r>
-            <w:r>
-              <w:rPr>
-                <w:rFonts w:ascii="Trebuchet MS" w:hAnsi="Trebuchet MS" w:eastAsia="Trebuchet MS" w:cs="Trebuchet MS"/>
-                <w:b w:val="0"/>
-                <w:bCs w:val="0"/>
-                <w:i w:val="0"/>
-                <w:iCs w:val="0"/>
-                <w:color w:val="191C1F"/>
-                <w:sz w:val="18"/>
-                <w:szCs w:val="18"/>
-              </w:rPr>
-              <w:t xml:space="preserve"> username. The script will count and display the number of processes that belong to that user.</w:t>
+                <w:rFonts w:ascii="Trebuchet MS" w:eastAsia="Trebuchet MS" w:hAnsi="Trebuchet MS" w:cs="Trebuchet MS"/>
+                <w:color w:val="191C1F"/>
+                <w:sz w:val="18"/>
+                <w:szCs w:val="18"/>
+              </w:rPr>
+              <w:t>Write a shell script which takes as parameter a username. The script will count and display the number of processes that belong to that user.</w:t>
             </w:r>
           </w:p>
         </w:tc>
@@ -1101,32 +858,28 @@
           <w:tcPr>
             <w:tcW w:w="588" w:type="dxa"/>
             <w:tcBorders>
-              <w:top w:val="single" w:color="000000" w:themeColor="text1" w:sz="6"/>
-              <w:left w:val="single" w:color="6D6D6D" w:sz="6"/>
-              <w:bottom w:val="single" w:color="000000" w:themeColor="text1" w:sz="6"/>
-              <w:right w:val="single" w:color="000000" w:themeColor="text1" w:sz="6"/>
-            </w:tcBorders>
-            <w:shd w:val="clear" w:color="auto" w:fill="FFFFFF" w:themeFill="background1"/>
-            <w:tcMar>
-              <w:top w:w="60" w:type="dxa"/>
-              <w:left w:w="60" w:type="dxa"/>
-              <w:bottom w:w="60" w:type="dxa"/>
-              <w:right w:w="60" w:type="dxa"/>
-            </w:tcMar>
-            <w:vAlign w:val="center"/>
-          </w:tcPr>
-          <w:p>
-            <w:pPr>
-              <w:spacing w:before="0" w:beforeAutospacing="off" w:after="0" w:afterAutospacing="off"/>
+              <w:top w:val="single" w:sz="6" w:space="0" w:color="000000" w:themeColor="text1"/>
+              <w:left w:val="single" w:sz="6" w:space="0" w:color="6D6D6D"/>
+              <w:bottom w:val="single" w:sz="6" w:space="0" w:color="000000" w:themeColor="text1"/>
+              <w:right w:val="single" w:sz="6" w:space="0" w:color="000000" w:themeColor="text1"/>
+            </w:tcBorders>
+            <w:shd w:val="clear" w:color="auto" w:fill="FFFFFF" w:themeFill="background1"/>
+            <w:tcMar>
+              <w:top w:w="60" w:type="dxa"/>
+              <w:left w:w="60" w:type="dxa"/>
+              <w:bottom w:w="60" w:type="dxa"/>
+              <w:right w:w="60" w:type="dxa"/>
+            </w:tcMar>
+            <w:vAlign w:val="center"/>
+          </w:tcPr>
+          <w:p>
+            <w:pPr>
+              <w:spacing w:after="0"/>
               <w:jc w:val="center"/>
             </w:pPr>
             <w:r>
               <w:rPr>
-                <w:rFonts w:ascii="Trebuchet MS" w:hAnsi="Trebuchet MS" w:eastAsia="Trebuchet MS" w:cs="Trebuchet MS"/>
-                <w:b w:val="0"/>
-                <w:bCs w:val="0"/>
-                <w:i w:val="0"/>
-                <w:iCs w:val="0"/>
+                <w:rFonts w:ascii="Trebuchet MS" w:eastAsia="Trebuchet MS" w:hAnsi="Trebuchet MS" w:cs="Trebuchet MS"/>
                 <w:color w:val="191C1F"/>
                 <w:sz w:val="18"/>
                 <w:szCs w:val="18"/>
@@ -1139,32 +892,28 @@
           <w:tcPr>
             <w:tcW w:w="7995" w:type="dxa"/>
             <w:tcBorders>
-              <w:top w:val="single" w:color="000000" w:themeColor="text1" w:sz="6"/>
-              <w:left w:val="single" w:color="000000" w:themeColor="text1" w:sz="6"/>
-              <w:bottom w:val="single" w:color="000000" w:themeColor="text1" w:sz="6"/>
-              <w:right w:val="single" w:color="6D6D6D" w:sz="6"/>
-            </w:tcBorders>
-            <w:shd w:val="clear" w:color="auto" w:fill="FFFFFF" w:themeFill="background1"/>
-            <w:tcMar>
-              <w:top w:w="60" w:type="dxa"/>
-              <w:left w:w="60" w:type="dxa"/>
-              <w:bottom w:w="60" w:type="dxa"/>
-              <w:right w:w="60" w:type="dxa"/>
-            </w:tcMar>
-            <w:vAlign w:val="center"/>
-          </w:tcPr>
-          <w:p>
-            <w:pPr>
-              <w:spacing w:before="0" w:beforeAutospacing="off" w:after="0" w:afterAutospacing="off"/>
+              <w:top w:val="single" w:sz="6" w:space="0" w:color="000000" w:themeColor="text1"/>
+              <w:left w:val="single" w:sz="6" w:space="0" w:color="000000" w:themeColor="text1"/>
+              <w:bottom w:val="single" w:sz="6" w:space="0" w:color="000000" w:themeColor="text1"/>
+              <w:right w:val="single" w:sz="6" w:space="0" w:color="6D6D6D"/>
+            </w:tcBorders>
+            <w:shd w:val="clear" w:color="auto" w:fill="FFFFFF" w:themeFill="background1"/>
+            <w:tcMar>
+              <w:top w:w="60" w:type="dxa"/>
+              <w:left w:w="60" w:type="dxa"/>
+              <w:bottom w:w="60" w:type="dxa"/>
+              <w:right w:w="60" w:type="dxa"/>
+            </w:tcMar>
+            <w:vAlign w:val="center"/>
+          </w:tcPr>
+          <w:p>
+            <w:pPr>
+              <w:spacing w:after="0"/>
               <w:jc w:val="both"/>
             </w:pPr>
             <w:r>
               <w:rPr>
-                <w:rFonts w:ascii="Trebuchet MS" w:hAnsi="Trebuchet MS" w:eastAsia="Trebuchet MS" w:cs="Trebuchet MS"/>
-                <w:b w:val="0"/>
-                <w:bCs w:val="0"/>
-                <w:i w:val="0"/>
-                <w:iCs w:val="0"/>
+                <w:rFonts w:ascii="Trebuchet MS" w:eastAsia="Trebuchet MS" w:hAnsi="Trebuchet MS" w:cs="Trebuchet MS"/>
                 <w:color w:val="191C1F"/>
                 <w:sz w:val="18"/>
                 <w:szCs w:val="18"/>
@@ -1173,11 +922,7 @@
             </w:r>
             <w:r>
               <w:rPr>
-                <w:rFonts w:ascii="Courier New" w:hAnsi="Courier New" w:eastAsia="Courier New" w:cs="Courier New"/>
-                <w:b w:val="0"/>
-                <w:bCs w:val="0"/>
-                <w:i w:val="0"/>
-                <w:iCs w:val="0"/>
+                <w:rFonts w:ascii="Courier New" w:eastAsia="Courier New" w:hAnsi="Courier New" w:cs="Courier New"/>
                 <w:color w:val="191C1F"/>
                 <w:sz w:val="16"/>
                 <w:szCs w:val="16"/>
@@ -1186,11 +931,7 @@
             </w:r>
             <w:r>
               <w:rPr>
-                <w:rFonts w:ascii="Trebuchet MS" w:hAnsi="Trebuchet MS" w:eastAsia="Trebuchet MS" w:cs="Trebuchet MS"/>
-                <w:b w:val="0"/>
-                <w:bCs w:val="0"/>
-                <w:i w:val="0"/>
-                <w:iCs w:val="0"/>
+                <w:rFonts w:ascii="Trebuchet MS" w:eastAsia="Trebuchet MS" w:hAnsi="Trebuchet MS" w:cs="Trebuchet MS"/>
                 <w:color w:val="191C1F"/>
                 <w:sz w:val="18"/>
                 <w:szCs w:val="18"/>
@@ -1199,11 +940,7 @@
             </w:r>
             <w:r>
               <w:rPr>
-                <w:rFonts w:ascii="Trebuchet MS" w:hAnsi="Trebuchet MS" w:eastAsia="Trebuchet MS" w:cs="Trebuchet MS"/>
-                <w:b w:val="0"/>
-                <w:bCs w:val="0"/>
-                <w:i w:val="0"/>
-                <w:iCs w:val="0"/>
+                <w:rFonts w:ascii="Trebuchet MS" w:eastAsia="Trebuchet MS" w:hAnsi="Trebuchet MS" w:cs="Trebuchet MS"/>
                 <w:color w:val="191C1F"/>
                 <w:sz w:val="18"/>
                 <w:szCs w:val="18"/>
@@ -1212,11 +949,7 @@
             </w:r>
             <w:r>
               <w:rPr>
-                <w:rFonts w:ascii="Trebuchet MS" w:hAnsi="Trebuchet MS" w:eastAsia="Trebuchet MS" w:cs="Trebuchet MS"/>
-                <w:b w:val="0"/>
-                <w:bCs w:val="0"/>
-                <w:i w:val="0"/>
-                <w:iCs w:val="0"/>
+                <w:rFonts w:ascii="Trebuchet MS" w:eastAsia="Trebuchet MS" w:hAnsi="Trebuchet MS" w:cs="Trebuchet MS"/>
                 <w:color w:val="191C1F"/>
                 <w:sz w:val="18"/>
                 <w:szCs w:val="18"/>
@@ -1234,32 +967,28 @@
           <w:tcPr>
             <w:tcW w:w="588" w:type="dxa"/>
             <w:tcBorders>
-              <w:top w:val="single" w:color="000000" w:themeColor="text1" w:sz="6"/>
-              <w:left w:val="single" w:color="6D6D6D" w:sz="6"/>
-              <w:bottom w:val="single" w:color="000000" w:themeColor="text1" w:sz="6"/>
-              <w:right w:val="single" w:color="000000" w:themeColor="text1" w:sz="6"/>
-            </w:tcBorders>
-            <w:shd w:val="clear" w:color="auto" w:fill="FFFFFF" w:themeFill="background1"/>
-            <w:tcMar>
-              <w:top w:w="60" w:type="dxa"/>
-              <w:left w:w="60" w:type="dxa"/>
-              <w:bottom w:w="60" w:type="dxa"/>
-              <w:right w:w="60" w:type="dxa"/>
-            </w:tcMar>
-            <w:vAlign w:val="center"/>
-          </w:tcPr>
-          <w:p>
-            <w:pPr>
-              <w:spacing w:before="0" w:beforeAutospacing="off" w:after="0" w:afterAutospacing="off"/>
+              <w:top w:val="single" w:sz="6" w:space="0" w:color="000000" w:themeColor="text1"/>
+              <w:left w:val="single" w:sz="6" w:space="0" w:color="6D6D6D"/>
+              <w:bottom w:val="single" w:sz="6" w:space="0" w:color="000000" w:themeColor="text1"/>
+              <w:right w:val="single" w:sz="6" w:space="0" w:color="000000" w:themeColor="text1"/>
+            </w:tcBorders>
+            <w:shd w:val="clear" w:color="auto" w:fill="FFFFFF" w:themeFill="background1"/>
+            <w:tcMar>
+              <w:top w:w="60" w:type="dxa"/>
+              <w:left w:w="60" w:type="dxa"/>
+              <w:bottom w:w="60" w:type="dxa"/>
+              <w:right w:w="60" w:type="dxa"/>
+            </w:tcMar>
+            <w:vAlign w:val="center"/>
+          </w:tcPr>
+          <w:p>
+            <w:pPr>
+              <w:spacing w:after="0"/>
               <w:jc w:val="center"/>
             </w:pPr>
             <w:r>
               <w:rPr>
-                <w:rFonts w:ascii="Trebuchet MS" w:hAnsi="Trebuchet MS" w:eastAsia="Trebuchet MS" w:cs="Trebuchet MS"/>
-                <w:b w:val="0"/>
-                <w:bCs w:val="0"/>
-                <w:i w:val="0"/>
-                <w:iCs w:val="0"/>
+                <w:rFonts w:ascii="Trebuchet MS" w:eastAsia="Trebuchet MS" w:hAnsi="Trebuchet MS" w:cs="Trebuchet MS"/>
                 <w:color w:val="191C1F"/>
                 <w:sz w:val="18"/>
                 <w:szCs w:val="18"/>
@@ -1272,32 +1001,28 @@
           <w:tcPr>
             <w:tcW w:w="7995" w:type="dxa"/>
             <w:tcBorders>
-              <w:top w:val="single" w:color="000000" w:themeColor="text1" w:sz="6"/>
-              <w:left w:val="single" w:color="000000" w:themeColor="text1" w:sz="6"/>
-              <w:bottom w:val="single" w:color="000000" w:themeColor="text1" w:sz="6"/>
-              <w:right w:val="single" w:color="6D6D6D" w:sz="6"/>
-            </w:tcBorders>
-            <w:shd w:val="clear" w:color="auto" w:fill="FFFFFF" w:themeFill="background1"/>
-            <w:tcMar>
-              <w:top w:w="60" w:type="dxa"/>
-              <w:left w:w="60" w:type="dxa"/>
-              <w:bottom w:w="60" w:type="dxa"/>
-              <w:right w:w="60" w:type="dxa"/>
-            </w:tcMar>
-            <w:vAlign w:val="center"/>
-          </w:tcPr>
-          <w:p>
-            <w:pPr>
-              <w:spacing w:before="0" w:beforeAutospacing="off" w:after="0" w:afterAutospacing="off"/>
+              <w:top w:val="single" w:sz="6" w:space="0" w:color="000000" w:themeColor="text1"/>
+              <w:left w:val="single" w:sz="6" w:space="0" w:color="000000" w:themeColor="text1"/>
+              <w:bottom w:val="single" w:sz="6" w:space="0" w:color="000000" w:themeColor="text1"/>
+              <w:right w:val="single" w:sz="6" w:space="0" w:color="6D6D6D"/>
+            </w:tcBorders>
+            <w:shd w:val="clear" w:color="auto" w:fill="FFFFFF" w:themeFill="background1"/>
+            <w:tcMar>
+              <w:top w:w="60" w:type="dxa"/>
+              <w:left w:w="60" w:type="dxa"/>
+              <w:bottom w:w="60" w:type="dxa"/>
+              <w:right w:w="60" w:type="dxa"/>
+            </w:tcMar>
+            <w:vAlign w:val="center"/>
+          </w:tcPr>
+          <w:p>
+            <w:pPr>
+              <w:spacing w:after="0"/>
               <w:jc w:val="both"/>
             </w:pPr>
             <w:r>
               <w:rPr>
-                <w:rFonts w:ascii="Trebuchet MS" w:hAnsi="Trebuchet MS" w:eastAsia="Trebuchet MS" w:cs="Trebuchet MS"/>
-                <w:b w:val="0"/>
-                <w:bCs w:val="0"/>
-                <w:i w:val="0"/>
-                <w:iCs w:val="0"/>
+                <w:rFonts w:ascii="Trebuchet MS" w:eastAsia="Trebuchet MS" w:hAnsi="Trebuchet MS" w:cs="Trebuchet MS"/>
                 <w:color w:val="191C1F"/>
                 <w:sz w:val="18"/>
                 <w:szCs w:val="18"/>
@@ -1315,32 +1040,28 @@
           <w:tcPr>
             <w:tcW w:w="588" w:type="dxa"/>
             <w:tcBorders>
-              <w:top w:val="single" w:color="000000" w:themeColor="text1" w:sz="6"/>
-              <w:left w:val="single" w:color="6D6D6D" w:sz="6"/>
-              <w:bottom w:val="single" w:color="000000" w:themeColor="text1" w:sz="6"/>
-              <w:right w:val="single" w:color="000000" w:themeColor="text1" w:sz="6"/>
-            </w:tcBorders>
-            <w:shd w:val="clear" w:color="auto" w:fill="FFFFFF" w:themeFill="background1"/>
-            <w:tcMar>
-              <w:top w:w="60" w:type="dxa"/>
-              <w:left w:w="60" w:type="dxa"/>
-              <w:bottom w:w="60" w:type="dxa"/>
-              <w:right w:w="60" w:type="dxa"/>
-            </w:tcMar>
-            <w:vAlign w:val="center"/>
-          </w:tcPr>
-          <w:p>
-            <w:pPr>
-              <w:spacing w:before="0" w:beforeAutospacing="off" w:after="0" w:afterAutospacing="off"/>
+              <w:top w:val="single" w:sz="6" w:space="0" w:color="000000" w:themeColor="text1"/>
+              <w:left w:val="single" w:sz="6" w:space="0" w:color="6D6D6D"/>
+              <w:bottom w:val="single" w:sz="6" w:space="0" w:color="000000" w:themeColor="text1"/>
+              <w:right w:val="single" w:sz="6" w:space="0" w:color="000000" w:themeColor="text1"/>
+            </w:tcBorders>
+            <w:shd w:val="clear" w:color="auto" w:fill="FFFFFF" w:themeFill="background1"/>
+            <w:tcMar>
+              <w:top w:w="60" w:type="dxa"/>
+              <w:left w:w="60" w:type="dxa"/>
+              <w:bottom w:w="60" w:type="dxa"/>
+              <w:right w:w="60" w:type="dxa"/>
+            </w:tcMar>
+            <w:vAlign w:val="center"/>
+          </w:tcPr>
+          <w:p>
+            <w:pPr>
+              <w:spacing w:after="0"/>
               <w:jc w:val="center"/>
             </w:pPr>
             <w:r>
               <w:rPr>
-                <w:rFonts w:ascii="Trebuchet MS" w:hAnsi="Trebuchet MS" w:eastAsia="Trebuchet MS" w:cs="Trebuchet MS"/>
-                <w:b w:val="0"/>
-                <w:bCs w:val="0"/>
-                <w:i w:val="0"/>
-                <w:iCs w:val="0"/>
+                <w:rFonts w:ascii="Trebuchet MS" w:eastAsia="Trebuchet MS" w:hAnsi="Trebuchet MS" w:cs="Trebuchet MS"/>
                 <w:color w:val="191C1F"/>
                 <w:sz w:val="18"/>
                 <w:szCs w:val="18"/>
@@ -1353,32 +1074,28 @@
           <w:tcPr>
             <w:tcW w:w="7995" w:type="dxa"/>
             <w:tcBorders>
-              <w:top w:val="single" w:color="000000" w:themeColor="text1" w:sz="6"/>
-              <w:left w:val="single" w:color="000000" w:themeColor="text1" w:sz="6"/>
-              <w:bottom w:val="single" w:color="000000" w:themeColor="text1" w:sz="6"/>
-              <w:right w:val="single" w:color="6D6D6D" w:sz="6"/>
-            </w:tcBorders>
-            <w:shd w:val="clear" w:color="auto" w:fill="FFFFFF" w:themeFill="background1"/>
-            <w:tcMar>
-              <w:top w:w="60" w:type="dxa"/>
-              <w:left w:w="60" w:type="dxa"/>
-              <w:bottom w:w="60" w:type="dxa"/>
-              <w:right w:w="60" w:type="dxa"/>
-            </w:tcMar>
-            <w:vAlign w:val="center"/>
-          </w:tcPr>
-          <w:p>
-            <w:pPr>
-              <w:spacing w:before="0" w:beforeAutospacing="off" w:after="0" w:afterAutospacing="off"/>
+              <w:top w:val="single" w:sz="6" w:space="0" w:color="000000" w:themeColor="text1"/>
+              <w:left w:val="single" w:sz="6" w:space="0" w:color="000000" w:themeColor="text1"/>
+              <w:bottom w:val="single" w:sz="6" w:space="0" w:color="000000" w:themeColor="text1"/>
+              <w:right w:val="single" w:sz="6" w:space="0" w:color="6D6D6D"/>
+            </w:tcBorders>
+            <w:shd w:val="clear" w:color="auto" w:fill="FFFFFF" w:themeFill="background1"/>
+            <w:tcMar>
+              <w:top w:w="60" w:type="dxa"/>
+              <w:left w:w="60" w:type="dxa"/>
+              <w:bottom w:w="60" w:type="dxa"/>
+              <w:right w:w="60" w:type="dxa"/>
+            </w:tcMar>
+            <w:vAlign w:val="center"/>
+          </w:tcPr>
+          <w:p>
+            <w:pPr>
+              <w:spacing w:after="0"/>
               <w:jc w:val="both"/>
             </w:pPr>
             <w:r>
               <w:rPr>
-                <w:rFonts w:ascii="Trebuchet MS" w:hAnsi="Trebuchet MS" w:eastAsia="Trebuchet MS" w:cs="Trebuchet MS"/>
-                <w:b w:val="0"/>
-                <w:bCs w:val="0"/>
-                <w:i w:val="0"/>
-                <w:iCs w:val="0"/>
+                <w:rFonts w:ascii="Trebuchet MS" w:eastAsia="Trebuchet MS" w:hAnsi="Trebuchet MS" w:cs="Trebuchet MS"/>
                 <w:color w:val="191C1F"/>
                 <w:sz w:val="18"/>
                 <w:szCs w:val="18"/>
@@ -1387,11 +1104,7 @@
             </w:r>
             <w:r>
               <w:rPr>
-                <w:rFonts w:ascii="Trebuchet MS" w:hAnsi="Trebuchet MS" w:eastAsia="Trebuchet MS" w:cs="Trebuchet MS"/>
-                <w:b w:val="0"/>
-                <w:bCs w:val="0"/>
-                <w:i w:val="0"/>
-                <w:iCs w:val="0"/>
+                <w:rFonts w:ascii="Trebuchet MS" w:eastAsia="Trebuchet MS" w:hAnsi="Trebuchet MS" w:cs="Trebuchet MS"/>
                 <w:color w:val="191C1F"/>
                 <w:sz w:val="18"/>
                 <w:szCs w:val="18"/>
@@ -1400,11 +1113,7 @@
             </w:r>
             <w:r>
               <w:rPr>
-                <w:rFonts w:ascii="Trebuchet MS" w:hAnsi="Trebuchet MS" w:eastAsia="Trebuchet MS" w:cs="Trebuchet MS"/>
-                <w:b w:val="0"/>
-                <w:bCs w:val="0"/>
-                <w:i w:val="0"/>
-                <w:iCs w:val="0"/>
+                <w:rFonts w:ascii="Trebuchet MS" w:eastAsia="Trebuchet MS" w:hAnsi="Trebuchet MS" w:cs="Trebuchet MS"/>
                 <w:color w:val="191C1F"/>
                 <w:sz w:val="18"/>
                 <w:szCs w:val="18"/>
@@ -1422,32 +1131,28 @@
           <w:tcPr>
             <w:tcW w:w="588" w:type="dxa"/>
             <w:tcBorders>
-              <w:top w:val="single" w:color="000000" w:themeColor="text1" w:sz="6"/>
-              <w:left w:val="single" w:color="6D6D6D" w:sz="6"/>
-              <w:bottom w:val="single" w:color="000000" w:themeColor="text1" w:sz="6"/>
-              <w:right w:val="single" w:color="000000" w:themeColor="text1" w:sz="6"/>
-            </w:tcBorders>
-            <w:shd w:val="clear" w:color="auto" w:fill="FFFFFF" w:themeFill="background1"/>
-            <w:tcMar>
-              <w:top w:w="60" w:type="dxa"/>
-              <w:left w:w="60" w:type="dxa"/>
-              <w:bottom w:w="60" w:type="dxa"/>
-              <w:right w:w="60" w:type="dxa"/>
-            </w:tcMar>
-            <w:vAlign w:val="center"/>
-          </w:tcPr>
-          <w:p>
-            <w:pPr>
-              <w:spacing w:before="0" w:beforeAutospacing="off" w:after="0" w:afterAutospacing="off"/>
+              <w:top w:val="single" w:sz="6" w:space="0" w:color="000000" w:themeColor="text1"/>
+              <w:left w:val="single" w:sz="6" w:space="0" w:color="6D6D6D"/>
+              <w:bottom w:val="single" w:sz="6" w:space="0" w:color="000000" w:themeColor="text1"/>
+              <w:right w:val="single" w:sz="6" w:space="0" w:color="000000" w:themeColor="text1"/>
+            </w:tcBorders>
+            <w:shd w:val="clear" w:color="auto" w:fill="FFFFFF" w:themeFill="background1"/>
+            <w:tcMar>
+              <w:top w:w="60" w:type="dxa"/>
+              <w:left w:w="60" w:type="dxa"/>
+              <w:bottom w:w="60" w:type="dxa"/>
+              <w:right w:w="60" w:type="dxa"/>
+            </w:tcMar>
+            <w:vAlign w:val="center"/>
+          </w:tcPr>
+          <w:p>
+            <w:pPr>
+              <w:spacing w:after="0"/>
               <w:jc w:val="center"/>
             </w:pPr>
             <w:r>
               <w:rPr>
-                <w:rFonts w:ascii="Trebuchet MS" w:hAnsi="Trebuchet MS" w:eastAsia="Trebuchet MS" w:cs="Trebuchet MS"/>
-                <w:b w:val="0"/>
-                <w:bCs w:val="0"/>
-                <w:i w:val="0"/>
-                <w:iCs w:val="0"/>
+                <w:rFonts w:ascii="Trebuchet MS" w:eastAsia="Trebuchet MS" w:hAnsi="Trebuchet MS" w:cs="Trebuchet MS"/>
                 <w:color w:val="191C1F"/>
                 <w:sz w:val="18"/>
                 <w:szCs w:val="18"/>
@@ -1460,42 +1165,34 @@
           <w:tcPr>
             <w:tcW w:w="7995" w:type="dxa"/>
             <w:tcBorders>
-              <w:top w:val="single" w:color="000000" w:themeColor="text1" w:sz="6"/>
-              <w:left w:val="single" w:color="000000" w:themeColor="text1" w:sz="6"/>
-              <w:bottom w:val="single" w:color="000000" w:themeColor="text1" w:sz="6"/>
-              <w:right w:val="single" w:color="6D6D6D" w:sz="6"/>
-            </w:tcBorders>
-            <w:shd w:val="clear" w:color="auto" w:fill="FFFFFF" w:themeFill="background1"/>
-            <w:tcMar>
-              <w:top w:w="60" w:type="dxa"/>
-              <w:left w:w="60" w:type="dxa"/>
-              <w:bottom w:w="60" w:type="dxa"/>
-              <w:right w:w="60" w:type="dxa"/>
-            </w:tcMar>
-            <w:vAlign w:val="center"/>
-          </w:tcPr>
-          <w:p>
-            <w:pPr>
-              <w:spacing w:before="0" w:beforeAutospacing="off" w:after="0" w:afterAutospacing="off"/>
+              <w:top w:val="single" w:sz="6" w:space="0" w:color="000000" w:themeColor="text1"/>
+              <w:left w:val="single" w:sz="6" w:space="0" w:color="000000" w:themeColor="text1"/>
+              <w:bottom w:val="single" w:sz="6" w:space="0" w:color="000000" w:themeColor="text1"/>
+              <w:right w:val="single" w:sz="6" w:space="0" w:color="6D6D6D"/>
+            </w:tcBorders>
+            <w:shd w:val="clear" w:color="auto" w:fill="FFFFFF" w:themeFill="background1"/>
+            <w:tcMar>
+              <w:top w:w="60" w:type="dxa"/>
+              <w:left w:w="60" w:type="dxa"/>
+              <w:bottom w:w="60" w:type="dxa"/>
+              <w:right w:w="60" w:type="dxa"/>
+            </w:tcMar>
+            <w:vAlign w:val="center"/>
+          </w:tcPr>
+          <w:p>
+            <w:pPr>
+              <w:spacing w:after="0"/>
               <w:jc w:val="both"/>
               <w:rPr>
-                <w:rFonts w:ascii="Trebuchet MS" w:hAnsi="Trebuchet MS" w:eastAsia="Trebuchet MS" w:cs="Trebuchet MS"/>
-                <w:b w:val="0"/>
-                <w:bCs w:val="0"/>
-                <w:i w:val="0"/>
-                <w:iCs w:val="0"/>
-                <w:color w:val="191C1F"/>
-                <w:sz w:val="18"/>
-                <w:szCs w:val="18"/>
-              </w:rPr>
-            </w:pPr>
-            <w:r>
-              <w:rPr>
-                <w:rFonts w:ascii="Trebuchet MS" w:hAnsi="Trebuchet MS" w:eastAsia="Trebuchet MS" w:cs="Trebuchet MS"/>
-                <w:b w:val="0"/>
-                <w:bCs w:val="0"/>
-                <w:i w:val="0"/>
-                <w:iCs w:val="0"/>
+                <w:rFonts w:ascii="Trebuchet MS" w:eastAsia="Trebuchet MS" w:hAnsi="Trebuchet MS" w:cs="Trebuchet MS"/>
+                <w:color w:val="191C1F"/>
+                <w:sz w:val="18"/>
+                <w:szCs w:val="18"/>
+              </w:rPr>
+            </w:pPr>
+            <w:r>
+              <w:rPr>
+                <w:rFonts w:ascii="Trebuchet MS" w:eastAsia="Trebuchet MS" w:hAnsi="Trebuchet MS" w:cs="Trebuchet MS"/>
                 <w:color w:val="191C1F"/>
                 <w:sz w:val="18"/>
                 <w:szCs w:val="18"/>
@@ -1504,11 +1201,7 @@
             </w:r>
             <w:r>
               <w:rPr>
-                <w:rFonts w:ascii="Courier New" w:hAnsi="Courier New" w:eastAsia="Courier New" w:cs="Courier New"/>
-                <w:b w:val="0"/>
-                <w:bCs w:val="0"/>
-                <w:i w:val="0"/>
-                <w:iCs w:val="0"/>
+                <w:rFonts w:ascii="Courier New" w:eastAsia="Courier New" w:hAnsi="Courier New" w:cs="Courier New"/>
                 <w:color w:val="191C1F"/>
                 <w:sz w:val="16"/>
                 <w:szCs w:val="16"/>
@@ -1517,50 +1210,16 @@
             </w:r>
             <w:r>
               <w:rPr>
-                <w:rFonts w:ascii="Trebuchet MS" w:hAnsi="Trebuchet MS" w:eastAsia="Trebuchet MS" w:cs="Trebuchet MS"/>
-                <w:b w:val="0"/>
-                <w:bCs w:val="0"/>
-                <w:i w:val="0"/>
-                <w:iCs w:val="0"/>
-                <w:color w:val="191C1F"/>
-                <w:sz w:val="18"/>
-                <w:szCs w:val="18"/>
-              </w:rPr>
-              <w:t xml:space="preserve">). The script will </w:t>
-            </w:r>
-            <w:r>
-              <w:rPr>
-                <w:rFonts w:ascii="Trebuchet MS" w:hAnsi="Trebuchet MS" w:eastAsia="Trebuchet MS" w:cs="Trebuchet MS"/>
-                <w:b w:val="0"/>
-                <w:bCs w:val="0"/>
-                <w:i w:val="0"/>
-                <w:iCs w:val="0"/>
-                <w:color w:val="191C1F"/>
-                <w:sz w:val="18"/>
-                <w:szCs w:val="18"/>
-              </w:rPr>
-              <w:t>determine</w:t>
-            </w:r>
-            <w:r>
-              <w:rPr>
-                <w:rFonts w:ascii="Trebuchet MS" w:hAnsi="Trebuchet MS" w:eastAsia="Trebuchet MS" w:cs="Trebuchet MS"/>
-                <w:b w:val="0"/>
-                <w:bCs w:val="0"/>
-                <w:i w:val="0"/>
-                <w:iCs w:val="0"/>
-                <w:color w:val="191C1F"/>
-                <w:sz w:val="18"/>
-                <w:szCs w:val="18"/>
-              </w:rPr>
-              <w:t xml:space="preserve"> the </w:t>
-            </w:r>
-            <w:r>
-              <w:rPr>
-                <w:rFonts w:ascii="Trebuchet MS" w:hAnsi="Trebuchet MS" w:eastAsia="Trebuchet MS" w:cs="Trebuchet MS"/>
-                <w:b w:val="0"/>
-                <w:bCs w:val="0"/>
-                <w:i w:val="0"/>
-                <w:iCs w:val="0"/>
+                <w:rFonts w:ascii="Trebuchet MS" w:eastAsia="Trebuchet MS" w:hAnsi="Trebuchet MS" w:cs="Trebuchet MS"/>
+                <w:color w:val="191C1F"/>
+                <w:sz w:val="18"/>
+                <w:szCs w:val="18"/>
+              </w:rPr>
+              <w:t xml:space="preserve">). The script will determine the </w:t>
+            </w:r>
+            <w:r>
+              <w:rPr>
+                <w:rFonts w:ascii="Trebuchet MS" w:eastAsia="Trebuchet MS" w:hAnsi="Trebuchet MS" w:cs="Trebuchet MS"/>
                 <w:color w:val="191C1F"/>
                 <w:sz w:val="18"/>
                 <w:szCs w:val="18"/>
@@ -1569,11 +1228,7 @@
             </w:r>
             <w:r>
               <w:rPr>
-                <w:rFonts w:ascii="Trebuchet MS" w:hAnsi="Trebuchet MS" w:eastAsia="Trebuchet MS" w:cs="Trebuchet MS"/>
-                <w:b w:val="0"/>
-                <w:bCs w:val="0"/>
-                <w:i w:val="0"/>
-                <w:iCs w:val="0"/>
+                <w:rFonts w:ascii="Trebuchet MS" w:eastAsia="Trebuchet MS" w:hAnsi="Trebuchet MS" w:cs="Trebuchet MS"/>
                 <w:color w:val="191C1F"/>
                 <w:sz w:val="18"/>
                 <w:szCs w:val="18"/>
@@ -1582,11 +1237,7 @@
             </w:r>
             <w:r>
               <w:rPr>
-                <w:rFonts w:ascii="Trebuchet MS" w:hAnsi="Trebuchet MS" w:eastAsia="Trebuchet MS" w:cs="Trebuchet MS"/>
-                <w:b w:val="0"/>
-                <w:bCs w:val="0"/>
-                <w:i w:val="0"/>
-                <w:iCs w:val="0"/>
+                <w:rFonts w:ascii="Trebuchet MS" w:eastAsia="Trebuchet MS" w:hAnsi="Trebuchet MS" w:cs="Trebuchet MS"/>
                 <w:color w:val="191C1F"/>
                 <w:sz w:val="18"/>
                 <w:szCs w:val="18"/>
@@ -1595,11 +1246,7 @@
             </w:r>
             <w:r>
               <w:rPr>
-                <w:rFonts w:ascii="Trebuchet MS" w:hAnsi="Trebuchet MS" w:eastAsia="Trebuchet MS" w:cs="Trebuchet MS"/>
-                <w:b w:val="0"/>
-                <w:bCs w:val="0"/>
-                <w:i w:val="0"/>
-                <w:iCs w:val="0"/>
+                <w:rFonts w:ascii="Trebuchet MS" w:eastAsia="Trebuchet MS" w:hAnsi="Trebuchet MS" w:cs="Trebuchet MS"/>
                 <w:color w:val="191C1F"/>
                 <w:sz w:val="18"/>
                 <w:szCs w:val="18"/>
@@ -1608,11 +1255,7 @@
             </w:r>
             <w:r>
               <w:rPr>
-                <w:rFonts w:ascii="Trebuchet MS" w:hAnsi="Trebuchet MS" w:eastAsia="Trebuchet MS" w:cs="Trebuchet MS"/>
-                <w:b w:val="0"/>
-                <w:bCs w:val="0"/>
-                <w:i w:val="0"/>
-                <w:iCs w:val="0"/>
+                <w:rFonts w:ascii="Trebuchet MS" w:eastAsia="Trebuchet MS" w:hAnsi="Trebuchet MS" w:cs="Trebuchet MS"/>
                 <w:color w:val="191C1F"/>
                 <w:sz w:val="18"/>
                 <w:szCs w:val="18"/>
@@ -1630,32 +1273,28 @@
           <w:tcPr>
             <w:tcW w:w="588" w:type="dxa"/>
             <w:tcBorders>
-              <w:top w:val="single" w:color="000000" w:themeColor="text1" w:sz="6"/>
-              <w:left w:val="single" w:color="6D6D6D" w:sz="6"/>
-              <w:bottom w:val="single" w:color="000000" w:themeColor="text1" w:sz="6"/>
-              <w:right w:val="single" w:color="000000" w:themeColor="text1" w:sz="6"/>
-            </w:tcBorders>
-            <w:shd w:val="clear" w:color="auto" w:fill="FFFFFF" w:themeFill="background1"/>
-            <w:tcMar>
-              <w:top w:w="60" w:type="dxa"/>
-              <w:left w:w="60" w:type="dxa"/>
-              <w:bottom w:w="60" w:type="dxa"/>
-              <w:right w:w="60" w:type="dxa"/>
-            </w:tcMar>
-            <w:vAlign w:val="center"/>
-          </w:tcPr>
-          <w:p>
-            <w:pPr>
-              <w:spacing w:before="0" w:beforeAutospacing="off" w:after="0" w:afterAutospacing="off"/>
+              <w:top w:val="single" w:sz="6" w:space="0" w:color="000000" w:themeColor="text1"/>
+              <w:left w:val="single" w:sz="6" w:space="0" w:color="6D6D6D"/>
+              <w:bottom w:val="single" w:sz="6" w:space="0" w:color="000000" w:themeColor="text1"/>
+              <w:right w:val="single" w:sz="6" w:space="0" w:color="000000" w:themeColor="text1"/>
+            </w:tcBorders>
+            <w:shd w:val="clear" w:color="auto" w:fill="FFFFFF" w:themeFill="background1"/>
+            <w:tcMar>
+              <w:top w:w="60" w:type="dxa"/>
+              <w:left w:w="60" w:type="dxa"/>
+              <w:bottom w:w="60" w:type="dxa"/>
+              <w:right w:w="60" w:type="dxa"/>
+            </w:tcMar>
+            <w:vAlign w:val="center"/>
+          </w:tcPr>
+          <w:p>
+            <w:pPr>
+              <w:spacing w:after="0"/>
               <w:jc w:val="center"/>
             </w:pPr>
             <w:r>
               <w:rPr>
-                <w:rFonts w:ascii="Trebuchet MS" w:hAnsi="Trebuchet MS" w:eastAsia="Trebuchet MS" w:cs="Trebuchet MS"/>
-                <w:b w:val="0"/>
-                <w:bCs w:val="0"/>
-                <w:i w:val="0"/>
-                <w:iCs w:val="0"/>
+                <w:rFonts w:ascii="Trebuchet MS" w:eastAsia="Trebuchet MS" w:hAnsi="Trebuchet MS" w:cs="Trebuchet MS"/>
                 <w:color w:val="191C1F"/>
                 <w:sz w:val="18"/>
                 <w:szCs w:val="18"/>
@@ -1668,32 +1307,28 @@
           <w:tcPr>
             <w:tcW w:w="7995" w:type="dxa"/>
             <w:tcBorders>
-              <w:top w:val="single" w:color="000000" w:themeColor="text1" w:sz="6"/>
-              <w:left w:val="single" w:color="000000" w:themeColor="text1" w:sz="6"/>
-              <w:bottom w:val="single" w:color="000000" w:themeColor="text1" w:sz="6"/>
-              <w:right w:val="single" w:color="6D6D6D" w:sz="6"/>
-            </w:tcBorders>
-            <w:shd w:val="clear" w:color="auto" w:fill="FFFFFF" w:themeFill="background1"/>
-            <w:tcMar>
-              <w:top w:w="60" w:type="dxa"/>
-              <w:left w:w="60" w:type="dxa"/>
-              <w:bottom w:w="60" w:type="dxa"/>
-              <w:right w:w="60" w:type="dxa"/>
-            </w:tcMar>
-            <w:vAlign w:val="center"/>
-          </w:tcPr>
-          <w:p>
-            <w:pPr>
-              <w:spacing w:before="0" w:beforeAutospacing="off" w:after="0" w:afterAutospacing="off"/>
+              <w:top w:val="single" w:sz="6" w:space="0" w:color="000000" w:themeColor="text1"/>
+              <w:left w:val="single" w:sz="6" w:space="0" w:color="000000" w:themeColor="text1"/>
+              <w:bottom w:val="single" w:sz="6" w:space="0" w:color="000000" w:themeColor="text1"/>
+              <w:right w:val="single" w:sz="6" w:space="0" w:color="6D6D6D"/>
+            </w:tcBorders>
+            <w:shd w:val="clear" w:color="auto" w:fill="FFFFFF" w:themeFill="background1"/>
+            <w:tcMar>
+              <w:top w:w="60" w:type="dxa"/>
+              <w:left w:w="60" w:type="dxa"/>
+              <w:bottom w:w="60" w:type="dxa"/>
+              <w:right w:w="60" w:type="dxa"/>
+            </w:tcMar>
+            <w:vAlign w:val="center"/>
+          </w:tcPr>
+          <w:p>
+            <w:pPr>
+              <w:spacing w:after="0"/>
               <w:jc w:val="both"/>
             </w:pPr>
             <w:r>
               <w:rPr>
-                <w:rFonts w:ascii="Trebuchet MS" w:hAnsi="Trebuchet MS" w:eastAsia="Trebuchet MS" w:cs="Trebuchet MS"/>
-                <w:b w:val="0"/>
-                <w:bCs w:val="0"/>
-                <w:i w:val="0"/>
-                <w:iCs w:val="0"/>
+                <w:rFonts w:ascii="Trebuchet MS" w:eastAsia="Trebuchet MS" w:hAnsi="Trebuchet MS" w:cs="Trebuchet MS"/>
                 <w:color w:val="191C1F"/>
                 <w:sz w:val="18"/>
                 <w:szCs w:val="18"/>
@@ -1702,12 +1337,8 @@
             </w:r>
             <w:r>
               <w:rPr>
-                <w:rFonts w:ascii="Trebuchet MS" w:hAnsi="Trebuchet MS" w:eastAsia="Trebuchet MS" w:cs="Trebuchet MS"/>
-                <w:b w:val="0"/>
-                <w:bCs w:val="0"/>
-                <w:i w:val="0"/>
-                <w:iCs w:val="0"/>
-                <w:color w:val="000000" w:themeColor="text1" w:themeTint="FF" w:themeShade="FF"/>
+                <w:rFonts w:ascii="Trebuchet MS" w:eastAsia="Trebuchet MS" w:hAnsi="Trebuchet MS" w:cs="Trebuchet MS"/>
+                <w:color w:val="000000" w:themeColor="text1"/>
                 <w:sz w:val="18"/>
                 <w:szCs w:val="18"/>
               </w:rPr>
@@ -1715,11 +1346,7 @@
             </w:r>
             <w:r>
               <w:rPr>
-                <w:rFonts w:ascii="Trebuchet MS" w:hAnsi="Trebuchet MS" w:eastAsia="Trebuchet MS" w:cs="Trebuchet MS"/>
-                <w:b w:val="0"/>
-                <w:bCs w:val="0"/>
-                <w:i w:val="0"/>
-                <w:iCs w:val="0"/>
+                <w:rFonts w:ascii="Trebuchet MS" w:eastAsia="Trebuchet MS" w:hAnsi="Trebuchet MS" w:cs="Trebuchet MS"/>
                 <w:color w:val="191C1F"/>
                 <w:sz w:val="18"/>
                 <w:szCs w:val="18"/>
@@ -1731,13 +1358,9 @@
       </w:tr>
     </w:tbl>
     <w:p/>
-    <w:p>
-      <w:pPr>
-        <w:pStyle w:val="Normal"/>
-      </w:pPr>
-    </w:p>
+    <w:p/>
     <w:sectPr>
-      <w:pgSz w:w="12240" w:h="15840" w:orient="portrait"/>
+      <w:pgSz w:w="12240" w:h="15840"/>
       <w:pgMar w:top="1440" w:right="1440" w:bottom="1440" w:left="1440" w:header="720" w:footer="720" w:gutter="0"/>
       <w:cols w:space="720"/>
       <w:docGrid w:linePitch="360"/>
@@ -1747,11 +1370,11 @@
 </file>
 
 <file path=word/styles.xml><?xml version="1.0" encoding="utf-8"?>
-<w:styles xmlns:wp14="http://schemas.microsoft.com/office/word/2010/wordprocessingDrawing" xmlns:mc="http://schemas.openxmlformats.org/markup-compatibility/2006" xmlns:r="http://schemas.openxmlformats.org/officeDocument/2006/relationships" xmlns:w="http://schemas.openxmlformats.org/wordprocessingml/2006/main" xmlns:w14="http://schemas.microsoft.com/office/word/2010/wordml" xmlns:w15="http://schemas.microsoft.com/office/word/2012/wordml" xmlns:w16se="http://schemas.microsoft.com/office/word/2015/wordml/symex" xmlns:w16cid="http://schemas.microsoft.com/office/word/2016/wordml/cid" xmlns:w16="http://schemas.microsoft.com/office/word/2018/wordml" xmlns:w16cex="http://schemas.microsoft.com/office/word/2018/wordml/cex" xmlns:w16sdtdh="http://schemas.microsoft.com/office/word/2020/wordml/sdtdatahash" xmlns:w16sdtfl="http://schemas.microsoft.com/office/word/2024/wordml/sdtformatlock" mc:Ignorable="w14 w15 wp14 w16se w16cid w16 w16cex w16sdtdh w16sdtfl">
+<w:styles xmlns:mc="http://schemas.openxmlformats.org/markup-compatibility/2006" xmlns:r="http://schemas.openxmlformats.org/officeDocument/2006/relationships" xmlns:w="http://schemas.openxmlformats.org/wordprocessingml/2006/main" xmlns:w14="http://schemas.microsoft.com/office/word/2010/wordml" xmlns:w15="http://schemas.microsoft.com/office/word/2012/wordml" xmlns:w16cex="http://schemas.microsoft.com/office/word/2018/wordml/cex" xmlns:w16cid="http://schemas.microsoft.com/office/word/2016/wordml/cid" xmlns:w16="http://schemas.microsoft.com/office/word/2018/wordml" xmlns:w16sdtdh="http://schemas.microsoft.com/office/word/2020/wordml/sdtdatahash" xmlns:w16se="http://schemas.microsoft.com/office/word/2015/wordml/symex" mc:Ignorable="w14 w15 w16se w16cid w16 w16cex w16sdtdh">
   <w:docDefaults>
     <w:rPrDefault>
       <w:rPr>
-        <w:rFonts w:asciiTheme="minorHAnsi" w:hAnsiTheme="minorHAnsi" w:eastAsiaTheme="minorEastAsia" w:cstheme="minorBidi"/>
+        <w:rFonts w:asciiTheme="minorHAnsi" w:eastAsiaTheme="minorEastAsia" w:hAnsiTheme="minorHAnsi" w:cstheme="minorBidi"/>
         <w:sz w:val="24"/>
         <w:szCs w:val="24"/>
         <w:lang w:val="en-US" w:eastAsia="ja-JP" w:bidi="ar-SA"/>
@@ -1763,17 +1386,17 @@
       </w:pPr>
     </w:pPrDefault>
   </w:docDefaults>
-  <w:latentStyles w:defLockedState="0" w:defUIPriority="99" w:defSemiHidden="0" w:defUnhideWhenUsed="0" w:defQFormat="0" w:count="371">
+  <w:latentStyles w:defLockedState="0" w:defUIPriority="99" w:defSemiHidden="0" w:defUnhideWhenUsed="0" w:defQFormat="0" w:count="376">
     <w:lsdException w:name="Normal" w:uiPriority="0" w:qFormat="1"/>
     <w:lsdException w:name="heading 1" w:uiPriority="9" w:qFormat="1"/>
-    <w:lsdException w:name="heading 2" w:uiPriority="9" w:semiHidden="1" w:unhideWhenUsed="1" w:qFormat="1"/>
-    <w:lsdException w:name="heading 3" w:uiPriority="9" w:semiHidden="1" w:unhideWhenUsed="1" w:qFormat="1"/>
-    <w:lsdException w:name="heading 4" w:uiPriority="9" w:semiHidden="1" w:unhideWhenUsed="1" w:qFormat="1"/>
-    <w:lsdException w:name="heading 5" w:uiPriority="9" w:semiHidden="1" w:unhideWhenUsed="1" w:qFormat="1"/>
-    <w:lsdException w:name="heading 6" w:uiPriority="9" w:semiHidden="1" w:unhideWhenUsed="1" w:qFormat="1"/>
-    <w:lsdException w:name="heading 7" w:uiPriority="9" w:semiHidden="1" w:unhideWhenUsed="1" w:qFormat="1"/>
-    <w:lsdException w:name="heading 8" w:uiPriority="9" w:semiHidden="1" w:unhideWhenUsed="1" w:qFormat="1"/>
-    <w:lsdException w:name="heading 9" w:uiPriority="9" w:semiHidden="1" w:unhideWhenUsed="1" w:qFormat="1"/>
+    <w:lsdException w:name="heading 2" w:semiHidden="1" w:uiPriority="9" w:unhideWhenUsed="1" w:qFormat="1"/>
+    <w:lsdException w:name="heading 3" w:semiHidden="1" w:uiPriority="9" w:unhideWhenUsed="1" w:qFormat="1"/>
+    <w:lsdException w:name="heading 4" w:semiHidden="1" w:uiPriority="9" w:unhideWhenUsed="1" w:qFormat="1"/>
+    <w:lsdException w:name="heading 5" w:semiHidden="1" w:uiPriority="9" w:unhideWhenUsed="1" w:qFormat="1"/>
+    <w:lsdException w:name="heading 6" w:semiHidden="1" w:uiPriority="9" w:unhideWhenUsed="1" w:qFormat="1"/>
+    <w:lsdException w:name="heading 7" w:semiHidden="1" w:uiPriority="9" w:unhideWhenUsed="1" w:qFormat="1"/>
+    <w:lsdException w:name="heading 8" w:semiHidden="1" w:uiPriority="9" w:unhideWhenUsed="1" w:qFormat="1"/>
+    <w:lsdException w:name="heading 9" w:semiHidden="1" w:uiPriority="9" w:unhideWhenUsed="1" w:qFormat="1"/>
     <w:lsdException w:name="index 1" w:semiHidden="1" w:unhideWhenUsed="1"/>
     <w:lsdException w:name="index 2" w:semiHidden="1" w:unhideWhenUsed="1"/>
     <w:lsdException w:name="index 3" w:semiHidden="1" w:unhideWhenUsed="1"/>
@@ -1783,22 +1406,22 @@
     <w:lsdException w:name="index 7" w:semiHidden="1" w:unhideWhenUsed="1"/>
     <w:lsdException w:name="index 8" w:semiHidden="1" w:unhideWhenUsed="1"/>
     <w:lsdException w:name="index 9" w:semiHidden="1" w:unhideWhenUsed="1"/>
-    <w:lsdException w:name="toc 1" w:uiPriority="39" w:semiHidden="1" w:unhideWhenUsed="1"/>
-    <w:lsdException w:name="toc 2" w:uiPriority="39" w:semiHidden="1" w:unhideWhenUsed="1"/>
-    <w:lsdException w:name="toc 3" w:uiPriority="39" w:semiHidden="1" w:unhideWhenUsed="1"/>
-    <w:lsdException w:name="toc 4" w:uiPriority="39" w:semiHidden="1" w:unhideWhenUsed="1"/>
-    <w:lsdException w:name="toc 5" w:uiPriority="39" w:semiHidden="1" w:unhideWhenUsed="1"/>
-    <w:lsdException w:name="toc 6" w:uiPriority="39" w:semiHidden="1" w:unhideWhenUsed="1"/>
-    <w:lsdException w:name="toc 7" w:uiPriority="39" w:semiHidden="1" w:unhideWhenUsed="1"/>
-    <w:lsdException w:name="toc 8" w:uiPriority="39" w:semiHidden="1" w:unhideWhenUsed="1"/>
-    <w:lsdException w:name="toc 9" w:uiPriority="39" w:semiHidden="1" w:unhideWhenUsed="1"/>
+    <w:lsdException w:name="toc 1" w:semiHidden="1" w:uiPriority="39" w:unhideWhenUsed="1"/>
+    <w:lsdException w:name="toc 2" w:semiHidden="1" w:uiPriority="39" w:unhideWhenUsed="1"/>
+    <w:lsdException w:name="toc 3" w:semiHidden="1" w:uiPriority="39" w:unhideWhenUsed="1"/>
+    <w:lsdException w:name="toc 4" w:semiHidden="1" w:uiPriority="39" w:unhideWhenUsed="1"/>
+    <w:lsdException w:name="toc 5" w:semiHidden="1" w:uiPriority="39" w:unhideWhenUsed="1"/>
+    <w:lsdException w:name="toc 6" w:semiHidden="1" w:uiPriority="39" w:unhideWhenUsed="1"/>
+    <w:lsdException w:name="toc 7" w:semiHidden="1" w:uiPriority="39" w:unhideWhenUsed="1"/>
+    <w:lsdException w:name="toc 8" w:semiHidden="1" w:uiPriority="39" w:unhideWhenUsed="1"/>
+    <w:lsdException w:name="toc 9" w:semiHidden="1" w:uiPriority="39" w:unhideWhenUsed="1"/>
     <w:lsdException w:name="Normal Indent" w:semiHidden="1" w:unhideWhenUsed="1"/>
     <w:lsdException w:name="footnote text" w:semiHidden="1" w:unhideWhenUsed="1"/>
     <w:lsdException w:name="annotation text" w:semiHidden="1" w:unhideWhenUsed="1"/>
     <w:lsdException w:name="header" w:semiHidden="1" w:unhideWhenUsed="1"/>
     <w:lsdException w:name="footer" w:semiHidden="1" w:unhideWhenUsed="1"/>
     <w:lsdException w:name="index heading" w:semiHidden="1" w:unhideWhenUsed="1"/>
-    <w:lsdException w:name="caption" w:uiPriority="35" w:semiHidden="1" w:unhideWhenUsed="1" w:qFormat="1"/>
+    <w:lsdException w:name="caption" w:semiHidden="1" w:uiPriority="35" w:unhideWhenUsed="1" w:qFormat="1"/>
     <w:lsdException w:name="table of figures" w:semiHidden="1" w:unhideWhenUsed="1"/>
     <w:lsdException w:name="envelope address" w:semiHidden="1" w:unhideWhenUsed="1"/>
     <w:lsdException w:name="envelope return" w:semiHidden="1" w:unhideWhenUsed="1"/>
@@ -1829,7 +1452,7 @@
     <w:lsdException w:name="Title" w:uiPriority="10" w:qFormat="1"/>
     <w:lsdException w:name="Closing" w:semiHidden="1" w:unhideWhenUsed="1"/>
     <w:lsdException w:name="Signature" w:semiHidden="1" w:unhideWhenUsed="1"/>
-    <w:lsdException w:name="Default Paragraph Font" w:uiPriority="1" w:semiHidden="1" w:unhideWhenUsed="1"/>
+    <w:lsdException w:name="Default Paragraph Font" w:semiHidden="1" w:uiPriority="1" w:unhideWhenUsed="1"/>
     <w:lsdException w:name="Body Text" w:semiHidden="1" w:unhideWhenUsed="1"/>
     <w:lsdException w:name="Body Text Indent" w:semiHidden="1" w:unhideWhenUsed="1"/>
     <w:lsdException w:name="List Continue" w:semiHidden="1" w:unhideWhenUsed="1"/>
@@ -2029,8 +1652,8 @@
     <w:lsdException w:name="Subtle Reference" w:uiPriority="31" w:qFormat="1"/>
     <w:lsdException w:name="Intense Reference" w:uiPriority="32" w:qFormat="1"/>
     <w:lsdException w:name="Book Title" w:uiPriority="33" w:qFormat="1"/>
-    <w:lsdException w:name="Bibliography" w:uiPriority="37" w:semiHidden="1" w:unhideWhenUsed="1"/>
-    <w:lsdException w:name="TOC Heading" w:uiPriority="39" w:semiHidden="1" w:unhideWhenUsed="1" w:qFormat="1"/>
+    <w:lsdException w:name="Bibliography" w:semiHidden="1" w:uiPriority="37" w:unhideWhenUsed="1"/>
+    <w:lsdException w:name="TOC Heading" w:semiHidden="1" w:uiPriority="39" w:unhideWhenUsed="1" w:qFormat="1"/>
     <w:lsdException w:name="Plain Table 1" w:uiPriority="41"/>
     <w:lsdException w:name="Plain Table 2" w:uiPriority="42"/>
     <w:lsdException w:name="Plain Table 3" w:uiPriority="43"/>
@@ -2135,49 +1758,15 @@
     <w:lsdException w:name="List Table 5 Dark Accent 6" w:uiPriority="50"/>
     <w:lsdException w:name="List Table 6 Colorful Accent 6" w:uiPriority="51"/>
     <w:lsdException w:name="List Table 7 Colorful Accent 6" w:uiPriority="52"/>
+    <w:lsdException w:name="Mention" w:semiHidden="1" w:unhideWhenUsed="1"/>
+    <w:lsdException w:name="Smart Hyperlink" w:semiHidden="1" w:unhideWhenUsed="1"/>
+    <w:lsdException w:name="Hashtag" w:semiHidden="1" w:unhideWhenUsed="1"/>
+    <w:lsdException w:name="Unresolved Mention" w:semiHidden="1" w:unhideWhenUsed="1"/>
+    <w:lsdException w:name="Smart Link" w:semiHidden="1" w:unhideWhenUsed="1"/>
   </w:latentStyles>
-  <w:style w:type="paragraph" w:styleId="Normal" w:default="1">
+  <w:style w:type="paragraph" w:default="1" w:styleId="Normal">
     <w:name w:val="Normal"/>
     <w:qFormat/>
-  </w:style>
-  <w:style w:type="character" w:styleId="DefaultParagraphFont" w:default="1">
-    <w:name w:val="Default Paragraph Font"/>
-    <w:uiPriority w:val="1"/>
-    <w:semiHidden/>
-    <w:unhideWhenUsed/>
-  </w:style>
-  <w:style w:type="table" w:styleId="TableNormal" w:default="1">
-    <w:name w:val="Normal Table"/>
-    <w:uiPriority w:val="99"/>
-    <w:semiHidden/>
-    <w:unhideWhenUsed/>
-    <w:tblPr>
-      <w:tblInd w:w="0" w:type="dxa"/>
-      <w:tblCellMar>
-        <w:top w:w="0" w:type="dxa"/>
-        <w:left w:w="108" w:type="dxa"/>
-        <w:bottom w:w="0" w:type="dxa"/>
-        <w:right w:w="108" w:type="dxa"/>
-      </w:tblCellMar>
-    </w:tblPr>
-  </w:style>
-  <w:style w:type="numbering" w:styleId="NoList" w:default="1">
-    <w:name w:val="No List"/>
-    <w:uiPriority w:val="99"/>
-    <w:semiHidden/>
-    <w:unhideWhenUsed/>
-  </w:style>
-  <w:style w:type="character" w:styleId="Heading1Char" w:customStyle="1">
-    <w:name w:val="Heading 1 Char"/>
-    <w:basedOn w:val="DefaultParagraphFont"/>
-    <w:link w:val="Heading1"/>
-    <w:uiPriority w:val="9"/>
-    <w:rPr>
-      <w:rFonts w:asciiTheme="majorHAnsi" w:hAnsiTheme="majorHAnsi" w:eastAsiaTheme="majorEastAsia" w:cstheme="majorBidi"/>
-      <w:color w:val="0F4761" w:themeColor="accent1" w:themeShade="BF"/>
-      <w:sz w:val="40"/>
-      <w:szCs w:val="40"/>
-    </w:rPr>
   </w:style>
   <w:style w:type="paragraph" w:styleId="Heading1">
     <w:name w:val="heading 1"/>
@@ -2193,22 +1782,10 @@
       <w:outlineLvl w:val="0"/>
     </w:pPr>
     <w:rPr>
-      <w:rFonts w:asciiTheme="majorHAnsi" w:hAnsiTheme="majorHAnsi" w:eastAsiaTheme="majorEastAsia" w:cstheme="majorBidi"/>
+      <w:rFonts w:asciiTheme="majorHAnsi" w:eastAsiaTheme="majorEastAsia" w:hAnsiTheme="majorHAnsi" w:cstheme="majorBidi"/>
       <w:color w:val="0F4761" w:themeColor="accent1" w:themeShade="BF"/>
       <w:sz w:val="40"/>
       <w:szCs w:val="40"/>
-    </w:rPr>
-  </w:style>
-  <w:style w:type="character" w:styleId="Heading2Char" w:customStyle="1">
-    <w:name w:val="Heading 2 Char"/>
-    <w:basedOn w:val="DefaultParagraphFont"/>
-    <w:link w:val="Heading2"/>
-    <w:uiPriority w:val="9"/>
-    <w:rPr>
-      <w:rFonts w:asciiTheme="majorHAnsi" w:hAnsiTheme="majorHAnsi" w:eastAsiaTheme="majorEastAsia" w:cstheme="majorBidi"/>
-      <w:color w:val="0F4761" w:themeColor="accent1" w:themeShade="BF"/>
-      <w:sz w:val="32"/>
-      <w:szCs w:val="32"/>
     </w:rPr>
   </w:style>
   <w:style w:type="paragraph" w:styleId="Heading2">
@@ -2226,22 +1803,10 @@
       <w:outlineLvl w:val="1"/>
     </w:pPr>
     <w:rPr>
-      <w:rFonts w:asciiTheme="majorHAnsi" w:hAnsiTheme="majorHAnsi" w:eastAsiaTheme="majorEastAsia" w:cstheme="majorBidi"/>
+      <w:rFonts w:asciiTheme="majorHAnsi" w:eastAsiaTheme="majorEastAsia" w:hAnsiTheme="majorHAnsi" w:cstheme="majorBidi"/>
       <w:color w:val="0F4761" w:themeColor="accent1" w:themeShade="BF"/>
       <w:sz w:val="32"/>
       <w:szCs w:val="32"/>
-    </w:rPr>
-  </w:style>
-  <w:style w:type="character" w:styleId="Heading3Char" w:customStyle="1">
-    <w:name w:val="Heading 3 Char"/>
-    <w:basedOn w:val="DefaultParagraphFont"/>
-    <w:link w:val="Heading3"/>
-    <w:uiPriority w:val="9"/>
-    <w:rPr>
-      <w:rFonts w:eastAsiaTheme="majorEastAsia" w:cstheme="majorBidi"/>
-      <w:color w:val="0F4761" w:themeColor="accent1" w:themeShade="BF"/>
-      <w:sz w:val="28"/>
-      <w:szCs w:val="28"/>
     </w:rPr>
   </w:style>
   <w:style w:type="paragraph" w:styleId="Heading3">
@@ -2265,18 +1830,6 @@
       <w:szCs w:val="28"/>
     </w:rPr>
   </w:style>
-  <w:style w:type="character" w:styleId="Heading4Char" w:customStyle="1">
-    <w:name w:val="Heading 4 Char"/>
-    <w:basedOn w:val="DefaultParagraphFont"/>
-    <w:link w:val="Heading4"/>
-    <w:uiPriority w:val="9"/>
-    <w:rPr>
-      <w:rFonts w:eastAsiaTheme="majorEastAsia" w:cstheme="majorBidi"/>
-      <w:i/>
-      <w:iCs/>
-      <w:color w:val="0F4761" w:themeColor="accent1" w:themeShade="BF"/>
-    </w:rPr>
-  </w:style>
   <w:style w:type="paragraph" w:styleId="Heading4">
     <w:name w:val="heading 4"/>
     <w:basedOn w:val="Normal"/>
@@ -2298,16 +1851,6 @@
       <w:color w:val="0F4761" w:themeColor="accent1" w:themeShade="BF"/>
     </w:rPr>
   </w:style>
-  <w:style w:type="character" w:styleId="Heading5Char" w:customStyle="1">
-    <w:name w:val="Heading 5 Char"/>
-    <w:basedOn w:val="DefaultParagraphFont"/>
-    <w:link w:val="Heading5"/>
-    <w:uiPriority w:val="9"/>
-    <w:rPr>
-      <w:rFonts w:eastAsiaTheme="majorEastAsia" w:cstheme="majorBidi"/>
-      <w:color w:val="0F4761" w:themeColor="accent1" w:themeShade="BF"/>
-    </w:rPr>
-  </w:style>
   <w:style w:type="paragraph" w:styleId="Heading5">
     <w:name w:val="heading 5"/>
     <w:basedOn w:val="Normal"/>
@@ -2327,18 +1870,6 @@
       <w:color w:val="0F4761" w:themeColor="accent1" w:themeShade="BF"/>
     </w:rPr>
   </w:style>
-  <w:style w:type="character" w:styleId="Heading6Char" w:customStyle="1">
-    <w:name w:val="Heading 6 Char"/>
-    <w:basedOn w:val="DefaultParagraphFont"/>
-    <w:link w:val="Heading6"/>
-    <w:uiPriority w:val="9"/>
-    <w:rPr>
-      <w:rFonts w:eastAsiaTheme="majorEastAsia" w:cstheme="majorBidi"/>
-      <w:i/>
-      <w:iCs/>
-      <w:color w:val="595959" w:themeColor="text1" w:themeTint="A6"/>
-    </w:rPr>
-  </w:style>
   <w:style w:type="paragraph" w:styleId="Heading6">
     <w:name w:val="heading 6"/>
     <w:basedOn w:val="Normal"/>
@@ -2360,16 +1891,6 @@
       <w:color w:val="595959" w:themeColor="text1" w:themeTint="A6"/>
     </w:rPr>
   </w:style>
-  <w:style w:type="character" w:styleId="Heading7Char" w:customStyle="1">
-    <w:name w:val="Heading 7 Char"/>
-    <w:basedOn w:val="DefaultParagraphFont"/>
-    <w:link w:val="Heading7"/>
-    <w:uiPriority w:val="9"/>
-    <w:rPr>
-      <w:rFonts w:eastAsiaTheme="majorEastAsia" w:cstheme="majorBidi"/>
-      <w:color w:val="595959" w:themeColor="text1" w:themeTint="A6"/>
-    </w:rPr>
-  </w:style>
   <w:style w:type="paragraph" w:styleId="Heading7">
     <w:name w:val="heading 7"/>
     <w:basedOn w:val="Normal"/>
@@ -2389,18 +1910,6 @@
       <w:color w:val="595959" w:themeColor="text1" w:themeTint="A6"/>
     </w:rPr>
   </w:style>
-  <w:style w:type="character" w:styleId="Heading8Char" w:customStyle="1">
-    <w:name w:val="Heading 8 Char"/>
-    <w:basedOn w:val="DefaultParagraphFont"/>
-    <w:link w:val="Heading8"/>
-    <w:uiPriority w:val="9"/>
-    <w:rPr>
-      <w:rFonts w:eastAsiaTheme="majorEastAsia" w:cstheme="majorBidi"/>
-      <w:i/>
-      <w:iCs/>
-      <w:color w:val="272727" w:themeColor="text1" w:themeTint="D8"/>
-    </w:rPr>
-  </w:style>
   <w:style w:type="paragraph" w:styleId="Heading8">
     <w:name w:val="heading 8"/>
     <w:basedOn w:val="Normal"/>
@@ -2422,16 +1931,6 @@
       <w:color w:val="272727" w:themeColor="text1" w:themeTint="D8"/>
     </w:rPr>
   </w:style>
-  <w:style w:type="character" w:styleId="Heading9Char" w:customStyle="1">
-    <w:name w:val="Heading 9 Char"/>
-    <w:basedOn w:val="DefaultParagraphFont"/>
-    <w:link w:val="Heading9"/>
-    <w:uiPriority w:val="9"/>
-    <w:rPr>
-      <w:rFonts w:eastAsiaTheme="majorEastAsia" w:cstheme="majorBidi"/>
-      <w:color w:val="272727" w:themeColor="text1" w:themeTint="D8"/>
-    </w:rPr>
-  </w:style>
   <w:style w:type="paragraph" w:styleId="Heading9">
     <w:name w:val="heading 9"/>
     <w:basedOn w:val="Normal"/>
@@ -2451,13 +1950,142 @@
       <w:color w:val="272727" w:themeColor="text1" w:themeTint="D8"/>
     </w:rPr>
   </w:style>
-  <w:style w:type="character" w:styleId="TitleChar" w:customStyle="1">
+  <w:style w:type="character" w:default="1" w:styleId="DefaultParagraphFont">
+    <w:name w:val="Default Paragraph Font"/>
+    <w:uiPriority w:val="1"/>
+    <w:semiHidden/>
+    <w:unhideWhenUsed/>
+  </w:style>
+  <w:style w:type="table" w:default="1" w:styleId="TableNormal">
+    <w:name w:val="Normal Table"/>
+    <w:uiPriority w:val="99"/>
+    <w:semiHidden/>
+    <w:unhideWhenUsed/>
+    <w:tblPr>
+      <w:tblInd w:w="0" w:type="dxa"/>
+      <w:tblCellMar>
+        <w:top w:w="0" w:type="dxa"/>
+        <w:left w:w="108" w:type="dxa"/>
+        <w:bottom w:w="0" w:type="dxa"/>
+        <w:right w:w="108" w:type="dxa"/>
+      </w:tblCellMar>
+    </w:tblPr>
+  </w:style>
+  <w:style w:type="numbering" w:default="1" w:styleId="NoList">
+    <w:name w:val="No List"/>
+    <w:uiPriority w:val="99"/>
+    <w:semiHidden/>
+    <w:unhideWhenUsed/>
+  </w:style>
+  <w:style w:type="character" w:customStyle="1" w:styleId="Heading1Char">
+    <w:name w:val="Heading 1 Char"/>
+    <w:basedOn w:val="DefaultParagraphFont"/>
+    <w:link w:val="Heading1"/>
+    <w:uiPriority w:val="9"/>
+    <w:rPr>
+      <w:rFonts w:asciiTheme="majorHAnsi" w:eastAsiaTheme="majorEastAsia" w:hAnsiTheme="majorHAnsi" w:cstheme="majorBidi"/>
+      <w:color w:val="0F4761" w:themeColor="accent1" w:themeShade="BF"/>
+      <w:sz w:val="40"/>
+      <w:szCs w:val="40"/>
+    </w:rPr>
+  </w:style>
+  <w:style w:type="character" w:customStyle="1" w:styleId="Heading2Char">
+    <w:name w:val="Heading 2 Char"/>
+    <w:basedOn w:val="DefaultParagraphFont"/>
+    <w:link w:val="Heading2"/>
+    <w:uiPriority w:val="9"/>
+    <w:rPr>
+      <w:rFonts w:asciiTheme="majorHAnsi" w:eastAsiaTheme="majorEastAsia" w:hAnsiTheme="majorHAnsi" w:cstheme="majorBidi"/>
+      <w:color w:val="0F4761" w:themeColor="accent1" w:themeShade="BF"/>
+      <w:sz w:val="32"/>
+      <w:szCs w:val="32"/>
+    </w:rPr>
+  </w:style>
+  <w:style w:type="character" w:customStyle="1" w:styleId="Heading3Char">
+    <w:name w:val="Heading 3 Char"/>
+    <w:basedOn w:val="DefaultParagraphFont"/>
+    <w:link w:val="Heading3"/>
+    <w:uiPriority w:val="9"/>
+    <w:rPr>
+      <w:rFonts w:eastAsiaTheme="majorEastAsia" w:cstheme="majorBidi"/>
+      <w:color w:val="0F4761" w:themeColor="accent1" w:themeShade="BF"/>
+      <w:sz w:val="28"/>
+      <w:szCs w:val="28"/>
+    </w:rPr>
+  </w:style>
+  <w:style w:type="character" w:customStyle="1" w:styleId="Heading4Char">
+    <w:name w:val="Heading 4 Char"/>
+    <w:basedOn w:val="DefaultParagraphFont"/>
+    <w:link w:val="Heading4"/>
+    <w:uiPriority w:val="9"/>
+    <w:rPr>
+      <w:rFonts w:eastAsiaTheme="majorEastAsia" w:cstheme="majorBidi"/>
+      <w:i/>
+      <w:iCs/>
+      <w:color w:val="0F4761" w:themeColor="accent1" w:themeShade="BF"/>
+    </w:rPr>
+  </w:style>
+  <w:style w:type="character" w:customStyle="1" w:styleId="Heading5Char">
+    <w:name w:val="Heading 5 Char"/>
+    <w:basedOn w:val="DefaultParagraphFont"/>
+    <w:link w:val="Heading5"/>
+    <w:uiPriority w:val="9"/>
+    <w:rPr>
+      <w:rFonts w:eastAsiaTheme="majorEastAsia" w:cstheme="majorBidi"/>
+      <w:color w:val="0F4761" w:themeColor="accent1" w:themeShade="BF"/>
+    </w:rPr>
+  </w:style>
+  <w:style w:type="character" w:customStyle="1" w:styleId="Heading6Char">
+    <w:name w:val="Heading 6 Char"/>
+    <w:basedOn w:val="DefaultParagraphFont"/>
+    <w:link w:val="Heading6"/>
+    <w:uiPriority w:val="9"/>
+    <w:rPr>
+      <w:rFonts w:eastAsiaTheme="majorEastAsia" w:cstheme="majorBidi"/>
+      <w:i/>
+      <w:iCs/>
+      <w:color w:val="595959" w:themeColor="text1" w:themeTint="A6"/>
+    </w:rPr>
+  </w:style>
+  <w:style w:type="character" w:customStyle="1" w:styleId="Heading7Char">
+    <w:name w:val="Heading 7 Char"/>
+    <w:basedOn w:val="DefaultParagraphFont"/>
+    <w:link w:val="Heading7"/>
+    <w:uiPriority w:val="9"/>
+    <w:rPr>
+      <w:rFonts w:eastAsiaTheme="majorEastAsia" w:cstheme="majorBidi"/>
+      <w:color w:val="595959" w:themeColor="text1" w:themeTint="A6"/>
+    </w:rPr>
+  </w:style>
+  <w:style w:type="character" w:customStyle="1" w:styleId="Heading8Char">
+    <w:name w:val="Heading 8 Char"/>
+    <w:basedOn w:val="DefaultParagraphFont"/>
+    <w:link w:val="Heading8"/>
+    <w:uiPriority w:val="9"/>
+    <w:rPr>
+      <w:rFonts w:eastAsiaTheme="majorEastAsia" w:cstheme="majorBidi"/>
+      <w:i/>
+      <w:iCs/>
+      <w:color w:val="272727" w:themeColor="text1" w:themeTint="D8"/>
+    </w:rPr>
+  </w:style>
+  <w:style w:type="character" w:customStyle="1" w:styleId="Heading9Char">
+    <w:name w:val="Heading 9 Char"/>
+    <w:basedOn w:val="DefaultParagraphFont"/>
+    <w:link w:val="Heading9"/>
+    <w:uiPriority w:val="9"/>
+    <w:rPr>
+      <w:rFonts w:eastAsiaTheme="majorEastAsia" w:cstheme="majorBidi"/>
+      <w:color w:val="272727" w:themeColor="text1" w:themeTint="D8"/>
+    </w:rPr>
+  </w:style>
+  <w:style w:type="character" w:customStyle="1" w:styleId="TitleChar">
     <w:name w:val="Title Char"/>
     <w:basedOn w:val="DefaultParagraphFont"/>
     <w:link w:val="Title"/>
     <w:uiPriority w:val="10"/>
     <w:rPr>
-      <w:rFonts w:asciiTheme="majorHAnsi" w:hAnsiTheme="majorHAnsi" w:eastAsiaTheme="majorEastAsia" w:cstheme="majorBidi"/>
+      <w:rFonts w:asciiTheme="majorHAnsi" w:eastAsiaTheme="majorEastAsia" w:hAnsiTheme="majorHAnsi" w:cstheme="majorBidi"/>
       <w:spacing w:val="-10"/>
       <w:kern w:val="28"/>
       <w:sz w:val="56"/>
@@ -2476,14 +2104,14 @@
       <w:contextualSpacing/>
     </w:pPr>
     <w:rPr>
-      <w:rFonts w:asciiTheme="majorHAnsi" w:hAnsiTheme="majorHAnsi" w:eastAsiaTheme="majorEastAsia" w:cstheme="majorBidi"/>
+      <w:rFonts w:asciiTheme="majorHAnsi" w:eastAsiaTheme="majorEastAsia" w:hAnsiTheme="majorHAnsi" w:cstheme="majorBidi"/>
       <w:spacing w:val="-10"/>
       <w:kern w:val="28"/>
       <w:sz w:val="56"/>
       <w:szCs w:val="56"/>
     </w:rPr>
   </w:style>
-  <w:style w:type="character" w:styleId="SubtitleChar" w:customStyle="1">
+  <w:style w:type="character" w:customStyle="1" w:styleId="SubtitleChar">
     <w:name w:val="Subtitle Char"/>
     <w:basedOn w:val="DefaultParagraphFont"/>
     <w:link w:val="Subtitle"/>
@@ -2527,7 +2155,7 @@
       <w:color w:val="0F4761" w:themeColor="accent1" w:themeShade="BF"/>
     </w:rPr>
   </w:style>
-  <w:style w:type="character" w:styleId="QuoteChar" w:customStyle="1">
+  <w:style w:type="character" w:customStyle="1" w:styleId="QuoteChar">
     <w:name w:val="Quote Char"/>
     <w:basedOn w:val="DefaultParagraphFont"/>
     <w:link w:val="Quote"/>
@@ -2555,7 +2183,7 @@
       <w:color w:val="404040" w:themeColor="text1" w:themeTint="BF"/>
     </w:rPr>
   </w:style>
-  <w:style w:type="character" w:styleId="IntenseQuoteChar" w:customStyle="1">
+  <w:style w:type="character" w:customStyle="1" w:styleId="IntenseQuoteChar">
     <w:name w:val="Intense Quote Char"/>
     <w:basedOn w:val="DefaultParagraphFont"/>
     <w:link w:val="IntenseQuote"/>
@@ -2575,8 +2203,8 @@
     <w:qFormat/>
     <w:pPr>
       <w:pBdr>
-        <w:top w:val="single" w:color="0F4761" w:themeColor="accent1" w:themeShade="BF" w:sz="4" w:space="10"/>
-        <w:bottom w:val="single" w:color="0F4761" w:themeColor="accent1" w:themeShade="BF" w:sz="4" w:space="10"/>
+        <w:top w:val="single" w:sz="4" w:space="10" w:color="0F4761" w:themeColor="accent1" w:themeShade="BF"/>
+        <w:bottom w:val="single" w:sz="4" w:space="10" w:color="0F4761" w:themeColor="accent1" w:themeShade="BF"/>
       </w:pBdr>
       <w:spacing w:before="360" w:after="360"/>
       <w:ind w:left="864" w:right="864"/>
@@ -2601,37 +2229,30 @@
       <w:spacing w:val="5"/>
     </w:rPr>
   </w:style>
-  <w:style xmlns:w="http://schemas.openxmlformats.org/wordprocessingml/2006/main" w:type="table" w:styleId="TableGrid">
-    <w:name xmlns:w="http://schemas.openxmlformats.org/wordprocessingml/2006/main" w:val="Table Grid"/>
-    <w:basedOn xmlns:w="http://schemas.openxmlformats.org/wordprocessingml/2006/main" w:val="TableNormal"/>
-    <w:uiPriority xmlns:w="http://schemas.openxmlformats.org/wordprocessingml/2006/main" w:val="59"/>
-    <w:rsid xmlns:w="http://schemas.openxmlformats.org/wordprocessingml/2006/main" w:val="00FB4123"/>
-    <w:pPr xmlns:w="http://schemas.openxmlformats.org/wordprocessingml/2006/main">
+  <w:style w:type="table" w:styleId="TableGrid">
+    <w:name w:val="Table Grid"/>
+    <w:basedOn w:val="TableNormal"/>
+    <w:uiPriority w:val="59"/>
+    <w:rsid w:val="00FB4123"/>
+    <w:pPr>
       <w:spacing w:after="0" w:line="240" w:lineRule="auto"/>
     </w:pPr>
-    <w:tblPr xmlns:w="http://schemas.openxmlformats.org/wordprocessingml/2006/main">
-      <w:tblInd w:w="0" w:type="dxa"/>
+    <w:tblPr>
       <w:tblBorders>
-        <w:top w:val="single" w:color="000000" w:themeColor="text1" w:sz="4" w:space="0"/>
-        <w:left w:val="single" w:color="000000" w:themeColor="text1" w:sz="4" w:space="0"/>
-        <w:bottom w:val="single" w:color="000000" w:themeColor="text1" w:sz="4" w:space="0"/>
-        <w:right w:val="single" w:color="000000" w:themeColor="text1" w:sz="4" w:space="0"/>
-        <w:insideH w:val="single" w:color="000000" w:themeColor="text1" w:sz="4" w:space="0"/>
-        <w:insideV w:val="single" w:color="000000" w:themeColor="text1" w:sz="4" w:space="0"/>
+        <w:top w:val="single" w:sz="4" w:space="0" w:color="000000" w:themeColor="text1"/>
+        <w:left w:val="single" w:sz="4" w:space="0" w:color="000000" w:themeColor="text1"/>
+        <w:bottom w:val="single" w:sz="4" w:space="0" w:color="000000" w:themeColor="text1"/>
+        <w:right w:val="single" w:sz="4" w:space="0" w:color="000000" w:themeColor="text1"/>
+        <w:insideH w:val="single" w:sz="4" w:space="0" w:color="000000" w:themeColor="text1"/>
+        <w:insideV w:val="single" w:sz="4" w:space="0" w:color="000000" w:themeColor="text1"/>
       </w:tblBorders>
-      <w:tblCellMar>
-        <w:top w:w="0" w:type="dxa"/>
-        <w:left w:w="108" w:type="dxa"/>
-        <w:bottom w:w="0" w:type="dxa"/>
-        <w:right w:w="108" w:type="dxa"/>
-      </w:tblCellMar>
     </w:tblPr>
   </w:style>
 </w:styles>
 </file>
 
 <file path=word/theme/theme1.xml><?xml version="1.0" encoding="utf-8"?>
-<a:theme xmlns:thm15="http://schemas.microsoft.com/office/thememl/2012/main" xmlns:a="http://schemas.openxmlformats.org/drawingml/2006/main" name="Office Theme">
+<a:theme xmlns:a="http://schemas.openxmlformats.org/drawingml/2006/main" name="Office Theme">
   <a:themeElements>
     <a:clrScheme name="Office">
       <a:dk1>
@@ -2889,4 +2510,10 @@
     </a:ext>
   </a:extLst>
 </a:theme>
+</file>
+
+<file path=docMetadata/LabelInfo.xml><?xml version="1.0" encoding="utf-8"?>
+<clbl:labelList xmlns:clbl="http://schemas.microsoft.com/office/2020/mipLabelMetadata">
+  <clbl:label id="{6ecfacbe-31ad-493b-8038-696ca31d2afe}" enabled="1" method="Privileged" siteId="{763b2760-45c5-46d3-883e-29705bba49b7}" contentBits="0" removed="0"/>
+</clbl:labelList>
 </file>
</xml_diff>